<commit_message>
Added final version of PDF
</commit_message>
<xml_diff>
--- a/Platformski Nezavisno Programiranje C++Benchmarking Križanec.docx
+++ b/Platformski Nezavisno Programiranje C++Benchmarking Križanec.docx
@@ -10,8 +10,6 @@
           <w:rFonts w:ascii="Times New Roman" w:hAnsi="Times New Roman" w:cs="Times New Roman"/>
         </w:rPr>
       </w:pPr>
-      <w:bookmarkStart w:id="0" w:name="_GoBack"/>
-      <w:bookmarkEnd w:id="0"/>
     </w:p>
     <w:p>
       <w:pPr>
@@ -70,8 +68,16 @@
         <w:rPr>
           <w:rFonts w:ascii="Times New Roman" w:hAnsi="Times New Roman" w:cs="Times New Roman"/>
         </w:rPr>
-        <w:t>C++ Benchmarking</w:t>
-      </w:r>
+        <w:t xml:space="preserve">C++ </w:t>
+      </w:r>
+      <w:proofErr w:type="spellStart"/>
+      <w:r>
+        <w:rPr>
+          <w:rFonts w:ascii="Times New Roman" w:hAnsi="Times New Roman" w:cs="Times New Roman"/>
+        </w:rPr>
+        <w:t>Benchmarking</w:t>
+      </w:r>
+      <w:proofErr w:type="spellEnd"/>
     </w:p>
     <w:p>
       <w:pPr>
@@ -92,6 +98,7 @@
           <w:szCs w:val="28"/>
         </w:rPr>
       </w:pPr>
+      <w:proofErr w:type="spellStart"/>
       <w:r>
         <w:rPr>
           <w:rFonts w:cs="Times New Roman"/>
@@ -99,7 +106,17 @@
           <w:sz w:val="28"/>
           <w:szCs w:val="28"/>
         </w:rPr>
-        <w:t>Platformski nezavisno programiranje</w:t>
+        <w:t>Platformski</w:t>
+      </w:r>
+      <w:proofErr w:type="spellEnd"/>
+      <w:r>
+        <w:rPr>
+          <w:rFonts w:cs="Times New Roman"/>
+          <w:b/>
+          <w:sz w:val="28"/>
+          <w:szCs w:val="28"/>
+        </w:rPr>
+        <w:t xml:space="preserve"> nezavisno programiranje</w:t>
       </w:r>
     </w:p>
     <w:p>
@@ -118,8 +135,36 @@
           <w:sz w:val="28"/>
           <w:szCs w:val="28"/>
         </w:rPr>
-        <w:t>Mentor: doc. dr. sc. Jerko Škifić</w:t>
-      </w:r>
+        <w:t xml:space="preserve">Mentor: doc. dr. </w:t>
+      </w:r>
+      <w:proofErr w:type="spellStart"/>
+      <w:r>
+        <w:rPr>
+          <w:rFonts w:eastAsia="Times New Roman" w:cs="Times New Roman"/>
+          <w:sz w:val="28"/>
+          <w:szCs w:val="28"/>
+        </w:rPr>
+        <w:t>sc</w:t>
+      </w:r>
+      <w:proofErr w:type="spellEnd"/>
+      <w:r>
+        <w:rPr>
+          <w:rFonts w:eastAsia="Times New Roman" w:cs="Times New Roman"/>
+          <w:sz w:val="28"/>
+          <w:szCs w:val="28"/>
+        </w:rPr>
+        <w:t xml:space="preserve">. Jerko </w:t>
+      </w:r>
+      <w:proofErr w:type="spellStart"/>
+      <w:r>
+        <w:rPr>
+          <w:rFonts w:eastAsia="Times New Roman" w:cs="Times New Roman"/>
+          <w:sz w:val="28"/>
+          <w:szCs w:val="28"/>
+        </w:rPr>
+        <w:t>Škifić</w:t>
+      </w:r>
+      <w:proofErr w:type="spellEnd"/>
     </w:p>
     <w:p>
       <w:pPr>
@@ -342,7 +387,7 @@
           <w:r>
             <w:fldChar w:fldCharType="separate"/>
           </w:r>
-          <w:hyperlink w:anchor="_Toc460519129" w:history="1">
+          <w:hyperlink w:anchor="_Toc460534917" w:history="1">
             <w:r>
               <w:rPr>
                 <w:rStyle w:val="Hyperlink"/>
@@ -385,7 +430,7 @@
                 <w:noProof/>
                 <w:webHidden/>
               </w:rPr>
-              <w:instrText xml:space="preserve"> PAGEREF _Toc460519129 \h </w:instrText>
+              <w:instrText xml:space="preserve"> PAGEREF _Toc460534917 \h </w:instrText>
             </w:r>
             <w:r>
               <w:rPr>
@@ -430,7 +475,7 @@
               <w:lang w:eastAsia="hr-HR"/>
             </w:rPr>
           </w:pPr>
-          <w:hyperlink w:anchor="_Toc460519130" w:history="1">
+          <w:hyperlink w:anchor="_Toc460534918" w:history="1">
             <w:r>
               <w:rPr>
                 <w:rStyle w:val="Hyperlink"/>
@@ -473,7 +518,7 @@
                 <w:noProof/>
                 <w:webHidden/>
               </w:rPr>
-              <w:instrText xml:space="preserve"> PAGEREF _Toc460519130 \h </w:instrText>
+              <w:instrText xml:space="preserve"> PAGEREF _Toc460534918 \h </w:instrText>
             </w:r>
             <w:r>
               <w:rPr>
@@ -518,7 +563,7 @@
               <w:lang w:eastAsia="hr-HR"/>
             </w:rPr>
           </w:pPr>
-          <w:hyperlink w:anchor="_Toc460519131" w:history="1">
+          <w:hyperlink w:anchor="_Toc460534919" w:history="1">
             <w:r>
               <w:rPr>
                 <w:rStyle w:val="Hyperlink"/>
@@ -561,7 +606,7 @@
                 <w:noProof/>
                 <w:webHidden/>
               </w:rPr>
-              <w:instrText xml:space="preserve"> PAGEREF _Toc460519131 \h </w:instrText>
+              <w:instrText xml:space="preserve"> PAGEREF _Toc460534919 \h </w:instrText>
             </w:r>
             <w:r>
               <w:rPr>
@@ -606,7 +651,7 @@
               <w:lang w:eastAsia="hr-HR"/>
             </w:rPr>
           </w:pPr>
-          <w:hyperlink w:anchor="_Toc460519132" w:history="1">
+          <w:hyperlink w:anchor="_Toc460534920" w:history="1">
             <w:r>
               <w:rPr>
                 <w:rStyle w:val="Hyperlink"/>
@@ -649,7 +694,7 @@
                 <w:noProof/>
                 <w:webHidden/>
               </w:rPr>
-              <w:instrText xml:space="preserve"> PAGEREF _Toc460519132 \h </w:instrText>
+              <w:instrText xml:space="preserve"> PAGEREF _Toc460534920 \h </w:instrText>
             </w:r>
             <w:r>
               <w:rPr>
@@ -694,7 +739,7 @@
               <w:lang w:eastAsia="hr-HR"/>
             </w:rPr>
           </w:pPr>
-          <w:hyperlink w:anchor="_Toc460519133" w:history="1">
+          <w:hyperlink w:anchor="_Toc460534921" w:history="1">
             <w:r>
               <w:rPr>
                 <w:rStyle w:val="Hyperlink"/>
@@ -737,7 +782,7 @@
                 <w:noProof/>
                 <w:webHidden/>
               </w:rPr>
-              <w:instrText xml:space="preserve"> PAGEREF _Toc460519133 \h </w:instrText>
+              <w:instrText xml:space="preserve"> PAGEREF _Toc460534921 \h </w:instrText>
             </w:r>
             <w:r>
               <w:rPr>
@@ -782,7 +827,7 @@
               <w:lang w:eastAsia="hr-HR"/>
             </w:rPr>
           </w:pPr>
-          <w:hyperlink w:anchor="_Toc460519134" w:history="1">
+          <w:hyperlink w:anchor="_Toc460534922" w:history="1">
             <w:r>
               <w:rPr>
                 <w:rStyle w:val="Hyperlink"/>
@@ -825,7 +870,7 @@
                 <w:noProof/>
                 <w:webHidden/>
               </w:rPr>
-              <w:instrText xml:space="preserve"> PAGEREF _Toc460519134 \h </w:instrText>
+              <w:instrText xml:space="preserve"> PAGEREF _Toc460534922 \h </w:instrText>
             </w:r>
             <w:r>
               <w:rPr>
@@ -870,7 +915,7 @@
               <w:lang w:eastAsia="hr-HR"/>
             </w:rPr>
           </w:pPr>
-          <w:hyperlink w:anchor="_Toc460519135" w:history="1">
+          <w:hyperlink w:anchor="_Toc460534923" w:history="1">
             <w:r>
               <w:rPr>
                 <w:rStyle w:val="Hyperlink"/>
@@ -913,7 +958,7 @@
                 <w:noProof/>
                 <w:webHidden/>
               </w:rPr>
-              <w:instrText xml:space="preserve"> PAGEREF _Toc460519135 \h </w:instrText>
+              <w:instrText xml:space="preserve"> PAGEREF _Toc460534923 \h </w:instrText>
             </w:r>
             <w:r>
               <w:rPr>
@@ -958,7 +1003,7 @@
               <w:lang w:eastAsia="hr-HR"/>
             </w:rPr>
           </w:pPr>
-          <w:hyperlink w:anchor="_Toc460519136" w:history="1">
+          <w:hyperlink w:anchor="_Toc460534924" w:history="1">
             <w:r>
               <w:rPr>
                 <w:rStyle w:val="Hyperlink"/>
@@ -1001,7 +1046,7 @@
                 <w:noProof/>
                 <w:webHidden/>
               </w:rPr>
-              <w:instrText xml:space="preserve"> PAGEREF _Toc460519136 \h </w:instrText>
+              <w:instrText xml:space="preserve"> PAGEREF _Toc460534924 \h </w:instrText>
             </w:r>
             <w:r>
               <w:rPr>
@@ -1046,7 +1091,7 @@
               <w:lang w:eastAsia="hr-HR"/>
             </w:rPr>
           </w:pPr>
-          <w:hyperlink w:anchor="_Toc460519137" w:history="1">
+          <w:hyperlink w:anchor="_Toc460534925" w:history="1">
             <w:r>
               <w:rPr>
                 <w:rStyle w:val="Hyperlink"/>
@@ -1089,7 +1134,7 @@
                 <w:noProof/>
                 <w:webHidden/>
               </w:rPr>
-              <w:instrText xml:space="preserve"> PAGEREF _Toc460519137 \h </w:instrText>
+              <w:instrText xml:space="preserve"> PAGEREF _Toc460534925 \h </w:instrText>
             </w:r>
             <w:r>
               <w:rPr>
@@ -1134,7 +1179,7 @@
               <w:lang w:eastAsia="hr-HR"/>
             </w:rPr>
           </w:pPr>
-          <w:hyperlink w:anchor="_Toc460519138" w:history="1">
+          <w:hyperlink w:anchor="_Toc460534926" w:history="1">
             <w:r>
               <w:rPr>
                 <w:rStyle w:val="Hyperlink"/>
@@ -1177,7 +1222,7 @@
                 <w:noProof/>
                 <w:webHidden/>
               </w:rPr>
-              <w:instrText xml:space="preserve"> PAGEREF _Toc460519138 \h </w:instrText>
+              <w:instrText xml:space="preserve"> PAGEREF _Toc460534926 \h </w:instrText>
             </w:r>
             <w:r>
               <w:rPr>
@@ -1222,7 +1267,7 @@
               <w:lang w:eastAsia="hr-HR"/>
             </w:rPr>
           </w:pPr>
-          <w:hyperlink w:anchor="_Toc460519139" w:history="1">
+          <w:hyperlink w:anchor="_Toc460534927" w:history="1">
             <w:r>
               <w:rPr>
                 <w:rStyle w:val="Hyperlink"/>
@@ -1265,7 +1310,7 @@
                 <w:noProof/>
                 <w:webHidden/>
               </w:rPr>
-              <w:instrText xml:space="preserve"> PAGEREF _Toc460519139 \h </w:instrText>
+              <w:instrText xml:space="preserve"> PAGEREF _Toc460534927 \h </w:instrText>
             </w:r>
             <w:r>
               <w:rPr>
@@ -1286,6 +1331,270 @@
                 <w:webHidden/>
               </w:rPr>
               <w:t>10</w:t>
+            </w:r>
+            <w:r>
+              <w:rPr>
+                <w:noProof/>
+                <w:webHidden/>
+              </w:rPr>
+              <w:fldChar w:fldCharType="end"/>
+            </w:r>
+          </w:hyperlink>
+        </w:p>
+        <w:p>
+          <w:pPr>
+            <w:pStyle w:val="TOC2"/>
+            <w:tabs>
+              <w:tab w:val="left" w:pos="880"/>
+              <w:tab w:val="right" w:leader="dot" w:pos="9062"/>
+            </w:tabs>
+            <w:rPr>
+              <w:rFonts w:asciiTheme="minorHAnsi" w:eastAsiaTheme="minorEastAsia" w:hAnsiTheme="minorHAnsi"/>
+              <w:noProof/>
+              <w:sz w:val="22"/>
+              <w:lang w:eastAsia="hr-HR"/>
+            </w:rPr>
+          </w:pPr>
+          <w:hyperlink w:anchor="_Toc460534928" w:history="1">
+            <w:r>
+              <w:rPr>
+                <w:rStyle w:val="Hyperlink"/>
+                <w:noProof/>
+              </w:rPr>
+              <w:t>4.3</w:t>
+            </w:r>
+            <w:r>
+              <w:rPr>
+                <w:rFonts w:asciiTheme="minorHAnsi" w:eastAsiaTheme="minorEastAsia" w:hAnsiTheme="minorHAnsi"/>
+                <w:noProof/>
+                <w:sz w:val="22"/>
+                <w:lang w:eastAsia="hr-HR"/>
+              </w:rPr>
+              <w:tab/>
+            </w:r>
+            <w:r>
+              <w:rPr>
+                <w:rStyle w:val="Hyperlink"/>
+                <w:noProof/>
+              </w:rPr>
+              <w:t>Korištenje implementacije s glavnim programom</w:t>
+            </w:r>
+            <w:r>
+              <w:rPr>
+                <w:noProof/>
+                <w:webHidden/>
+              </w:rPr>
+              <w:tab/>
+            </w:r>
+            <w:r>
+              <w:rPr>
+                <w:noProof/>
+                <w:webHidden/>
+              </w:rPr>
+              <w:fldChar w:fldCharType="begin"/>
+            </w:r>
+            <w:r>
+              <w:rPr>
+                <w:noProof/>
+                <w:webHidden/>
+              </w:rPr>
+              <w:instrText xml:space="preserve"> PAGEREF _Toc460534928 \h </w:instrText>
+            </w:r>
+            <w:r>
+              <w:rPr>
+                <w:noProof/>
+                <w:webHidden/>
+              </w:rPr>
+            </w:r>
+            <w:r>
+              <w:rPr>
+                <w:noProof/>
+                <w:webHidden/>
+              </w:rPr>
+              <w:fldChar w:fldCharType="separate"/>
+            </w:r>
+            <w:r>
+              <w:rPr>
+                <w:noProof/>
+                <w:webHidden/>
+              </w:rPr>
+              <w:t>11</w:t>
+            </w:r>
+            <w:r>
+              <w:rPr>
+                <w:noProof/>
+                <w:webHidden/>
+              </w:rPr>
+              <w:fldChar w:fldCharType="end"/>
+            </w:r>
+          </w:hyperlink>
+        </w:p>
+        <w:p>
+          <w:pPr>
+            <w:pStyle w:val="TOC2"/>
+            <w:tabs>
+              <w:tab w:val="left" w:pos="880"/>
+              <w:tab w:val="right" w:leader="dot" w:pos="9062"/>
+            </w:tabs>
+            <w:rPr>
+              <w:rFonts w:asciiTheme="minorHAnsi" w:eastAsiaTheme="minorEastAsia" w:hAnsiTheme="minorHAnsi"/>
+              <w:noProof/>
+              <w:sz w:val="22"/>
+              <w:lang w:eastAsia="hr-HR"/>
+            </w:rPr>
+          </w:pPr>
+          <w:hyperlink w:anchor="_Toc460534929" w:history="1">
+            <w:r>
+              <w:rPr>
+                <w:rStyle w:val="Hyperlink"/>
+                <w:noProof/>
+              </w:rPr>
+              <w:t>4.4</w:t>
+            </w:r>
+            <w:r>
+              <w:rPr>
+                <w:rFonts w:asciiTheme="minorHAnsi" w:eastAsiaTheme="minorEastAsia" w:hAnsiTheme="minorHAnsi"/>
+                <w:noProof/>
+                <w:sz w:val="22"/>
+                <w:lang w:eastAsia="hr-HR"/>
+              </w:rPr>
+              <w:tab/>
+            </w:r>
+            <w:r>
+              <w:rPr>
+                <w:rStyle w:val="Hyperlink"/>
+                <w:noProof/>
+              </w:rPr>
+              <w:t>Prebacivanje koda u statičnu knjižnicu</w:t>
+            </w:r>
+            <w:r>
+              <w:rPr>
+                <w:noProof/>
+                <w:webHidden/>
+              </w:rPr>
+              <w:tab/>
+            </w:r>
+            <w:r>
+              <w:rPr>
+                <w:noProof/>
+                <w:webHidden/>
+              </w:rPr>
+              <w:fldChar w:fldCharType="begin"/>
+            </w:r>
+            <w:r>
+              <w:rPr>
+                <w:noProof/>
+                <w:webHidden/>
+              </w:rPr>
+              <w:instrText xml:space="preserve"> PAGEREF _Toc460534929 \h </w:instrText>
+            </w:r>
+            <w:r>
+              <w:rPr>
+                <w:noProof/>
+                <w:webHidden/>
+              </w:rPr>
+            </w:r>
+            <w:r>
+              <w:rPr>
+                <w:noProof/>
+                <w:webHidden/>
+              </w:rPr>
+              <w:fldChar w:fldCharType="separate"/>
+            </w:r>
+            <w:r>
+              <w:rPr>
+                <w:noProof/>
+                <w:webHidden/>
+              </w:rPr>
+              <w:t>12</w:t>
+            </w:r>
+            <w:r>
+              <w:rPr>
+                <w:noProof/>
+                <w:webHidden/>
+              </w:rPr>
+              <w:fldChar w:fldCharType="end"/>
+            </w:r>
+          </w:hyperlink>
+        </w:p>
+        <w:p>
+          <w:pPr>
+            <w:pStyle w:val="TOC2"/>
+            <w:tabs>
+              <w:tab w:val="left" w:pos="880"/>
+              <w:tab w:val="right" w:leader="dot" w:pos="9062"/>
+            </w:tabs>
+            <w:rPr>
+              <w:rFonts w:asciiTheme="minorHAnsi" w:eastAsiaTheme="minorEastAsia" w:hAnsiTheme="minorHAnsi"/>
+              <w:noProof/>
+              <w:sz w:val="22"/>
+              <w:lang w:eastAsia="hr-HR"/>
+            </w:rPr>
+          </w:pPr>
+          <w:hyperlink w:anchor="_Toc460534930" w:history="1">
+            <w:r>
+              <w:rPr>
+                <w:rStyle w:val="Hyperlink"/>
+                <w:noProof/>
+              </w:rPr>
+              <w:t>4.5</w:t>
+            </w:r>
+            <w:r>
+              <w:rPr>
+                <w:rFonts w:asciiTheme="minorHAnsi" w:eastAsiaTheme="minorEastAsia" w:hAnsiTheme="minorHAnsi"/>
+                <w:noProof/>
+                <w:sz w:val="22"/>
+                <w:lang w:eastAsia="hr-HR"/>
+              </w:rPr>
+              <w:tab/>
+            </w:r>
+            <w:r>
+              <w:rPr>
+                <w:rStyle w:val="Hyperlink"/>
+                <w:noProof/>
+              </w:rPr>
+              <w:t>Rezultati implementacije</w:t>
+            </w:r>
+            <w:r>
+              <w:rPr>
+                <w:noProof/>
+                <w:webHidden/>
+              </w:rPr>
+              <w:tab/>
+            </w:r>
+            <w:r>
+              <w:rPr>
+                <w:noProof/>
+                <w:webHidden/>
+              </w:rPr>
+              <w:fldChar w:fldCharType="begin"/>
+            </w:r>
+            <w:r>
+              <w:rPr>
+                <w:noProof/>
+                <w:webHidden/>
+              </w:rPr>
+              <w:instrText xml:space="preserve"> PAGEREF _Toc460534930 \h </w:instrText>
+            </w:r>
+            <w:r>
+              <w:rPr>
+                <w:noProof/>
+                <w:webHidden/>
+              </w:rPr>
+            </w:r>
+            <w:r>
+              <w:rPr>
+                <w:noProof/>
+                <w:webHidden/>
+              </w:rPr>
+              <w:fldChar w:fldCharType="separate"/>
+            </w:r>
+            <w:r>
+              <w:rPr>
+                <w:noProof/>
+                <w:webHidden/>
+              </w:rPr>
+              <w:t>12</w:t>
             </w:r>
             <w:r>
               <w:rPr>
@@ -1310,7 +1619,7 @@
               <w:lang w:eastAsia="hr-HR"/>
             </w:rPr>
           </w:pPr>
-          <w:hyperlink w:anchor="_Toc460519140" w:history="1">
+          <w:hyperlink w:anchor="_Toc460534931" w:history="1">
             <w:r>
               <w:rPr>
                 <w:rStyle w:val="Hyperlink"/>
@@ -1332,6 +1641,94 @@
                 <w:rStyle w:val="Hyperlink"/>
                 <w:noProof/>
               </w:rPr>
+              <w:t>Zaključak</w:t>
+            </w:r>
+            <w:r>
+              <w:rPr>
+                <w:noProof/>
+                <w:webHidden/>
+              </w:rPr>
+              <w:tab/>
+            </w:r>
+            <w:r>
+              <w:rPr>
+                <w:noProof/>
+                <w:webHidden/>
+              </w:rPr>
+              <w:fldChar w:fldCharType="begin"/>
+            </w:r>
+            <w:r>
+              <w:rPr>
+                <w:noProof/>
+                <w:webHidden/>
+              </w:rPr>
+              <w:instrText xml:space="preserve"> PAGEREF _Toc460534931 \h </w:instrText>
+            </w:r>
+            <w:r>
+              <w:rPr>
+                <w:noProof/>
+                <w:webHidden/>
+              </w:rPr>
+            </w:r>
+            <w:r>
+              <w:rPr>
+                <w:noProof/>
+                <w:webHidden/>
+              </w:rPr>
+              <w:fldChar w:fldCharType="separate"/>
+            </w:r>
+            <w:r>
+              <w:rPr>
+                <w:noProof/>
+                <w:webHidden/>
+              </w:rPr>
+              <w:t>15</w:t>
+            </w:r>
+            <w:r>
+              <w:rPr>
+                <w:noProof/>
+                <w:webHidden/>
+              </w:rPr>
+              <w:fldChar w:fldCharType="end"/>
+            </w:r>
+          </w:hyperlink>
+        </w:p>
+        <w:p>
+          <w:pPr>
+            <w:pStyle w:val="TOC1"/>
+            <w:tabs>
+              <w:tab w:val="left" w:pos="440"/>
+              <w:tab w:val="right" w:leader="dot" w:pos="9062"/>
+            </w:tabs>
+            <w:rPr>
+              <w:rFonts w:asciiTheme="minorHAnsi" w:eastAsiaTheme="minorEastAsia" w:hAnsiTheme="minorHAnsi"/>
+              <w:noProof/>
+              <w:sz w:val="22"/>
+              <w:lang w:eastAsia="hr-HR"/>
+            </w:rPr>
+          </w:pPr>
+          <w:hyperlink w:anchor="_Toc460534932" w:history="1">
+            <w:r>
+              <w:rPr>
+                <w:rStyle w:val="Hyperlink"/>
+                <w:noProof/>
+              </w:rPr>
+              <w:t>6</w:t>
+            </w:r>
+            <w:r>
+              <w:rPr>
+                <w:rFonts w:asciiTheme="minorHAnsi" w:eastAsiaTheme="minorEastAsia" w:hAnsiTheme="minorHAnsi"/>
+                <w:noProof/>
+                <w:sz w:val="22"/>
+                <w:lang w:eastAsia="hr-HR"/>
+              </w:rPr>
+              <w:tab/>
+            </w:r>
+            <w:r>
+              <w:rPr>
+                <w:rStyle w:val="Hyperlink"/>
+                <w:noProof/>
+              </w:rPr>
               <w:t>Literatura</w:t>
             </w:r>
             <w:r>
@@ -1353,7 +1750,7 @@
                 <w:noProof/>
                 <w:webHidden/>
               </w:rPr>
-              <w:instrText xml:space="preserve"> PAGEREF _Toc460519140 \h </w:instrText>
+              <w:instrText xml:space="preserve"> PAGEREF _Toc460534932 \h </w:instrText>
             </w:r>
             <w:r>
               <w:rPr>
@@ -1373,7 +1770,7 @@
                 <w:noProof/>
                 <w:webHidden/>
               </w:rPr>
-              <w:t>11</w:t>
+              <w:t>16</w:t>
             </w:r>
             <w:r>
               <w:rPr>
@@ -1415,73 +1812,142 @@
       <w:pPr>
         <w:pStyle w:val="Heading1"/>
       </w:pPr>
-      <w:bookmarkStart w:id="1" w:name="_Toc460519129"/>
+      <w:bookmarkStart w:id="0" w:name="_Toc460534917"/>
       <w:r>
         <w:lastRenderedPageBreak/>
         <w:t>Uvod</w:t>
       </w:r>
+      <w:bookmarkEnd w:id="0"/>
+    </w:p>
+    <w:p/>
+    <w:p>
+      <w:r>
+        <w:t xml:space="preserve">Što je to </w:t>
+      </w:r>
+      <w:proofErr w:type="spellStart"/>
+      <w:r>
+        <w:t>Benchmarking</w:t>
+      </w:r>
+      <w:proofErr w:type="spellEnd"/>
+      <w:r>
+        <w:t xml:space="preserve">? </w:t>
+      </w:r>
+      <w:proofErr w:type="spellStart"/>
+      <w:r>
+        <w:t>Benchmarking</w:t>
+      </w:r>
+      <w:proofErr w:type="spellEnd"/>
+      <w:r>
+        <w:t xml:space="preserve"> je proces prikupljanja, analize, obrade i </w:t>
+      </w:r>
+      <w:r>
+        <w:t>zaključivanja na temelju dobivenih podataka</w:t>
+      </w:r>
+      <w:r>
+        <w:t xml:space="preserve">. </w:t>
+      </w:r>
+      <w:proofErr w:type="spellStart"/>
+      <w:r>
+        <w:t>Benchmarking</w:t>
+      </w:r>
+      <w:proofErr w:type="spellEnd"/>
+      <w:r>
+        <w:t xml:space="preserve"> kompjuterskog koda nešto je drugačija disciplina pošto ju nije lagano kvantificirati kao neke druge stvari.</w:t>
+      </w:r>
+    </w:p>
+    <w:p>
+      <w:r>
+        <w:t xml:space="preserve">U ovome ćemo se izvješću baviti </w:t>
+      </w:r>
+      <w:proofErr w:type="spellStart"/>
+      <w:r>
+        <w:t>benchmarkom</w:t>
+      </w:r>
+      <w:proofErr w:type="spellEnd"/>
+      <w:r>
+        <w:t xml:space="preserve"> C++ koda, preciznije neovisno o platformi ćemo </w:t>
+      </w:r>
+      <w:r>
+        <w:t>izraditi alat koji će biti u mogućnosti mjeriti performanse dijelova C++ koda.</w:t>
+      </w:r>
+    </w:p>
+    <w:p>
+      <w:proofErr w:type="spellStart"/>
+      <w:r>
+        <w:t>Benchmarking</w:t>
+      </w:r>
+      <w:proofErr w:type="spellEnd"/>
+      <w:r>
+        <w:t xml:space="preserve"> se u kodu najčešće izvodi kako bi poboljšali performanse, to naravno uključuje potrošnju CPU </w:t>
+      </w:r>
+      <w:r>
+        <w:t>vremena</w:t>
+      </w:r>
+      <w:r>
+        <w:t>,</w:t>
+      </w:r>
+      <w:r>
+        <w:t xml:space="preserve"> potrošnju memorije, </w:t>
+      </w:r>
+      <w:proofErr w:type="spellStart"/>
+      <w:r>
+        <w:t>bandwitha</w:t>
+      </w:r>
+      <w:proofErr w:type="spellEnd"/>
+      <w:r>
+        <w:t xml:space="preserve"> i </w:t>
+      </w:r>
+      <w:r>
+        <w:t xml:space="preserve">naravno s uvođenjem </w:t>
+      </w:r>
+      <w:r>
+        <w:t xml:space="preserve">. </w:t>
+      </w:r>
+    </w:p>
+    <w:p/>
+    <w:p>
+      <w:pPr>
+        <w:pStyle w:val="Heading2"/>
+      </w:pPr>
+      <w:bookmarkStart w:id="1" w:name="_Toc460534918"/>
+      <w:r>
+        <w:t xml:space="preserve">Zašto želimo raditi </w:t>
+      </w:r>
+      <w:proofErr w:type="spellStart"/>
+      <w:r>
+        <w:t>benchmark</w:t>
+      </w:r>
+      <w:proofErr w:type="spellEnd"/>
+      <w:r>
+        <w:t xml:space="preserve"> koda?</w:t>
+      </w:r>
       <w:bookmarkEnd w:id="1"/>
     </w:p>
     <w:p/>
     <w:p>
       <w:r>
-        <w:t xml:space="preserve">Što je to Benchmarking? Benchmarking je proces prikupljanja, analize, obrade i </w:t>
-      </w:r>
-      <w:r>
-        <w:t>zaključivanja na temelju dobivenih podataka</w:t>
-      </w:r>
-      <w:r>
-        <w:t>. Benchmarking kompjuterskog koda nešto je drugačija disciplina pošto ju nije lagano kvantificirati kao neke druge stvari.</w:t>
-      </w:r>
-    </w:p>
-    <w:p>
-      <w:r>
-        <w:t xml:space="preserve">U ovome ćemo se izvješću baviti benchmarkom C++ koda, preciznije neovisno o platformi ćemo </w:t>
-      </w:r>
-      <w:r>
-        <w:t>izraditi alat koji će biti u mogućnosti mjeriti performanse dijelova C++ koda.</w:t>
-      </w:r>
-    </w:p>
-    <w:p>
-      <w:r>
-        <w:t xml:space="preserve">Benchmarking se u kodu najčešće izvodi kako bi poboljšali performanse, to naravno uključuje potrošnju CPU </w:t>
-      </w:r>
-      <w:r>
-        <w:t>vremena</w:t>
-      </w:r>
-      <w:r>
-        <w:t>,</w:t>
-      </w:r>
-      <w:r>
-        <w:t xml:space="preserve"> potrošnju memorije, bandwitha i </w:t>
-      </w:r>
-      <w:r>
-        <w:t xml:space="preserve">naravno s uvođenjem </w:t>
-      </w:r>
-      <w:r>
-        <w:t xml:space="preserve">. </w:t>
-      </w:r>
-    </w:p>
-    <w:p/>
-    <w:p>
-      <w:pPr>
-        <w:pStyle w:val="Heading2"/>
-      </w:pPr>
-      <w:bookmarkStart w:id="2" w:name="_Toc460519130"/>
-      <w:r>
-        <w:t>Zašto želimo raditi benchmark koda?</w:t>
-      </w:r>
-      <w:bookmarkEnd w:id="2"/>
-    </w:p>
-    <w:p/>
-    <w:p>
-      <w:r>
-        <w:t>Kako bismo poboljšali naš kod, tj povećali njegovu efikasnost, moramo znati koliko je on zapravo efikasan, te mijenjaju li naše promjene koda njegovu efikasnost na bolje ili lošije. Efikasnost programa možemo kvantificirati jednostavno, vremenom i resursima utrošenim da bi program izvršio zadatak.</w:t>
-      </w:r>
-    </w:p>
-    <w:p>
-      <w:r>
-        <w:t xml:space="preserve">U modernom svijetu važnost efikasnog koda prenosi se ne samo na potrošnju električne energije u data centrima, super računalima pa i običnim stolnim računalima, danas je svijet okružen mobilnom tehnologijom koja najčešće crpi električnu energiju iz baterija. Sve se svodi na to da benchmarkom i profiliranjem našeg koda možemo napraviti kod efikasnijim i smanjiti </w:t>
+        <w:t xml:space="preserve">Kako bismo poboljšali naš kod, </w:t>
+      </w:r>
+      <w:proofErr w:type="spellStart"/>
+      <w:r>
+        <w:t>tj</w:t>
+      </w:r>
+      <w:proofErr w:type="spellEnd"/>
+      <w:r>
+        <w:t xml:space="preserve"> povećali njegovu efikasnost, moramo znati koliko je on zapravo efikasan, te mijenjaju li naše promjene koda njegovu efikasnost na bolje ili lošije. Efikasnost programa možemo kvantificirati jednostavno, vremenom i resursima utrošenim da bi program izvršio zadatak.</w:t>
+      </w:r>
+    </w:p>
+    <w:p>
+      <w:r>
+        <w:t xml:space="preserve">U modernom svijetu važnost efikasnog koda prenosi se ne samo na potrošnju električne energije u data centrima, super računalima pa i običnim stolnim računalima, danas je svijet okružen mobilnom tehnologijom koja najčešće crpi električnu energiju iz baterija. Sve se svodi na to da </w:t>
+      </w:r>
+      <w:proofErr w:type="spellStart"/>
+      <w:r>
+        <w:t>benchmarkom</w:t>
+      </w:r>
+      <w:proofErr w:type="spellEnd"/>
+      <w:r>
+        <w:t xml:space="preserve"> i profiliranjem našeg koda možemo napraviti kod efikasnijim i smanjiti </w:t>
       </w:r>
       <w:r>
         <w:t>vrijeme koje procesor mora raditi, te tako produljiti i trajanje baterija kod mobilnih uređaja.</w:t>
@@ -1489,7 +1955,23 @@
     </w:p>
     <w:p>
       <w:r>
-        <w:t>Sada, posebno, potrebno je raditi benchmark koda svakog jezika, ali posebno je važno u C++ jeziku iz razloga što nam C++ dopušta da kontroliramo performanse i direktno utječemo na kompajliranje i izvršavanje koda.</w:t>
+        <w:t xml:space="preserve">Sada, posebno, potrebno je raditi </w:t>
+      </w:r>
+      <w:proofErr w:type="spellStart"/>
+      <w:r>
+        <w:t>benchmark</w:t>
+      </w:r>
+      <w:proofErr w:type="spellEnd"/>
+      <w:r>
+        <w:t xml:space="preserve"> koda svakog jezika, ali posebno je važno u C++ jeziku iz razloga što nam C++ dopušta da kontroliramo performanse i direktno utječemo na </w:t>
+      </w:r>
+      <w:proofErr w:type="spellStart"/>
+      <w:r>
+        <w:t>kompajliranje</w:t>
+      </w:r>
+      <w:proofErr w:type="spellEnd"/>
+      <w:r>
+        <w:t xml:space="preserve"> i izvršavanje koda.</w:t>
       </w:r>
     </w:p>
     <w:p>
@@ -1507,17 +1989,33 @@
       <w:pPr>
         <w:pStyle w:val="Heading2"/>
       </w:pPr>
-      <w:bookmarkStart w:id="3" w:name="_Toc460519131"/>
+      <w:bookmarkStart w:id="2" w:name="_Toc460534919"/>
       <w:r>
         <w:lastRenderedPageBreak/>
-        <w:t>Postojeće benchmark knjižnice za C++</w:t>
-      </w:r>
-      <w:bookmarkEnd w:id="3"/>
+        <w:t xml:space="preserve">Postojeće </w:t>
+      </w:r>
+      <w:proofErr w:type="spellStart"/>
+      <w:r>
+        <w:t>benchmark</w:t>
+      </w:r>
+      <w:proofErr w:type="spellEnd"/>
+      <w:r>
+        <w:t xml:space="preserve"> knjižnice za C++</w:t>
+      </w:r>
+      <w:bookmarkEnd w:id="2"/>
     </w:p>
     <w:p/>
     <w:p>
       <w:r>
-        <w:t>Postoje mnoge gotove i takoreći usavršene knjižnice za benchmark, neke od njih su:</w:t>
+        <w:t xml:space="preserve">Postoje mnoge gotove i takoreći usavršene knjižnice za </w:t>
+      </w:r>
+      <w:proofErr w:type="spellStart"/>
+      <w:r>
+        <w:t>benchmark</w:t>
+      </w:r>
+      <w:proofErr w:type="spellEnd"/>
+      <w:r>
+        <w:t>, neke od njih su:</w:t>
       </w:r>
     </w:p>
     <w:p>
@@ -1528,9 +2026,19 @@
           <w:numId w:val="2"/>
         </w:numPr>
       </w:pPr>
-      <w:r>
-        <w:t>Hayai library</w:t>
-      </w:r>
+      <w:proofErr w:type="spellStart"/>
+      <w:r>
+        <w:t>Hayai</w:t>
+      </w:r>
+      <w:proofErr w:type="spellEnd"/>
+      <w:r>
+        <w:t xml:space="preserve"> </w:t>
+      </w:r>
+      <w:proofErr w:type="spellStart"/>
+      <w:r>
+        <w:t>library</w:t>
+      </w:r>
+      <w:proofErr w:type="spellEnd"/>
       <w:r>
         <w:rPr>
           <w:rStyle w:val="EndnoteReference"/>
@@ -1546,9 +2054,19 @@
           <w:numId w:val="2"/>
         </w:numPr>
       </w:pPr>
-      <w:r>
-        <w:t>Celero library</w:t>
-      </w:r>
+      <w:proofErr w:type="spellStart"/>
+      <w:r>
+        <w:t>Celero</w:t>
+      </w:r>
+      <w:proofErr w:type="spellEnd"/>
+      <w:r>
+        <w:t xml:space="preserve"> </w:t>
+      </w:r>
+      <w:proofErr w:type="spellStart"/>
+      <w:r>
+        <w:t>library</w:t>
+      </w:r>
+      <w:proofErr w:type="spellEnd"/>
       <w:r>
         <w:rPr>
           <w:rStyle w:val="EndnoteReference"/>
@@ -1564,9 +2082,19 @@
           <w:numId w:val="2"/>
         </w:numPr>
       </w:pPr>
-      <w:r>
-        <w:t>Nonius library</w:t>
-      </w:r>
+      <w:proofErr w:type="spellStart"/>
+      <w:r>
+        <w:t>Nonius</w:t>
+      </w:r>
+      <w:proofErr w:type="spellEnd"/>
+      <w:r>
+        <w:t xml:space="preserve"> </w:t>
+      </w:r>
+      <w:proofErr w:type="spellStart"/>
+      <w:r>
+        <w:t>library</w:t>
+      </w:r>
+      <w:proofErr w:type="spellEnd"/>
       <w:r>
         <w:rPr>
           <w:rStyle w:val="EndnoteReference"/>
@@ -1583,8 +2111,21 @@
         </w:numPr>
       </w:pPr>
       <w:r>
-        <w:t>Google Benchmark library</w:t>
-      </w:r>
+        <w:t xml:space="preserve">Google </w:t>
+      </w:r>
+      <w:proofErr w:type="spellStart"/>
+      <w:r>
+        <w:t>Benchmark</w:t>
+      </w:r>
+      <w:proofErr w:type="spellEnd"/>
+      <w:r>
+        <w:t xml:space="preserve"> </w:t>
+      </w:r>
+      <w:proofErr w:type="spellStart"/>
+      <w:r>
+        <w:t>library</w:t>
+      </w:r>
+      <w:proofErr w:type="spellEnd"/>
       <w:r>
         <w:rPr>
           <w:rStyle w:val="EndnoteReference"/>
@@ -1594,8 +2135,39 @@
     </w:p>
     <w:p>
       <w:r>
-        <w:t>Google-ova knjižnica jedna je od najmoćnijih ali isto tako i kompliciranijih ako se želi ući u dubinu. Od ovih su knjižnica preuzete neke generalne ideje i smjernice pri pisanju vlastitog Cross-Platform Benchmark rješenja.</w:t>
-      </w:r>
+        <w:t xml:space="preserve">Google-ova knjižnica jedna je od najmoćnijih ali isto tako i kompliciranijih ako se želi ući u dubinu. Od ovih su knjižnica preuzete neke generalne ideje i smjernice pri pisanju vlastitog </w:t>
+      </w:r>
+      <w:proofErr w:type="spellStart"/>
+      <w:r>
+        <w:t>Cross-Platform</w:t>
+      </w:r>
+      <w:proofErr w:type="spellEnd"/>
+      <w:r>
+        <w:t xml:space="preserve"> </w:t>
+      </w:r>
+      <w:proofErr w:type="spellStart"/>
+      <w:r>
+        <w:t>Benchmark</w:t>
+      </w:r>
+      <w:proofErr w:type="spellEnd"/>
+      <w:r>
+        <w:t xml:space="preserve"> rješenja.</w:t>
+      </w:r>
+    </w:p>
+    <w:p>
+      <w:r>
+        <w:t xml:space="preserve">Pri rješavanju ovog zadatka, puno inspiracije je preuzeto iz </w:t>
+      </w:r>
+      <w:proofErr w:type="spellStart"/>
+      <w:r>
+        <w:t>Hayai</w:t>
+      </w:r>
+      <w:proofErr w:type="spellEnd"/>
+      <w:r>
+        <w:t xml:space="preserve"> knjižnice koja je izuzetno jednostavna za korištenje, a u isto vrijeme dovoljno snažna za napredniji benchmark.</w:t>
+      </w:r>
+      <w:bookmarkStart w:id="3" w:name="_GoBack"/>
+      <w:bookmarkEnd w:id="3"/>
     </w:p>
     <w:p/>
     <w:p>
@@ -1605,7 +2177,7 @@
       <w:r>
         <w:br w:type="page"/>
       </w:r>
-      <w:bookmarkStart w:id="4" w:name="_Toc460519132"/>
+      <w:bookmarkStart w:id="4" w:name="_Toc460534920"/>
       <w:r>
         <w:lastRenderedPageBreak/>
         <w:t>Korištene platforme, tehnologije i alati</w:t>
@@ -1615,10 +2187,34 @@
     <w:p/>
     <w:p>
       <w:r>
-        <w:t>Pri implementaciji i testiranju korišten je isključivo C++ programski jezik. C++ standardne knjižnice te najpopularnija „Boost“ knjižnica sadrže funkcije koje rade na svim kompajlerima i svim C++ podržanim platformama</w:t>
-      </w:r>
-      <w:r>
-        <w:t xml:space="preserve"> što je bio glavni kriterij odabira jezika s obzirom da je cilj ovog projekta napraviti platformski nezavisni benchmark alat</w:t>
+        <w:t>Pri implementaciji i testiranju korišten je isključivo C++ programski jezik. C++ standardne knjižnice te najpopularnija „</w:t>
+      </w:r>
+      <w:proofErr w:type="spellStart"/>
+      <w:r>
+        <w:t>Boost</w:t>
+      </w:r>
+      <w:proofErr w:type="spellEnd"/>
+      <w:r>
+        <w:t>“ knjižnica sadrže funkcije koje rade na svim kompajlerima i svim C++ podržanim platformama</w:t>
+      </w:r>
+      <w:r>
+        <w:t xml:space="preserve"> što je bio glavni kriterij odabira jezika s obzirom da je cilj ovog projekta napraviti </w:t>
+      </w:r>
+      <w:proofErr w:type="spellStart"/>
+      <w:r>
+        <w:t>platformski</w:t>
+      </w:r>
+      <w:proofErr w:type="spellEnd"/>
+      <w:r>
+        <w:t xml:space="preserve"> nezavisni </w:t>
+      </w:r>
+      <w:proofErr w:type="spellStart"/>
+      <w:r>
+        <w:t>benchmark</w:t>
+      </w:r>
+      <w:proofErr w:type="spellEnd"/>
+      <w:r>
+        <w:t xml:space="preserve"> alat</w:t>
       </w:r>
       <w:r>
         <w:t xml:space="preserve">. </w:t>
@@ -1626,23 +2222,156 @@
     </w:p>
     <w:p>
       <w:r>
-        <w:t>Za verzioniranje programskog koda i izvještaja korišten je Git (GitHub) sustav.</w:t>
-      </w:r>
-    </w:p>
-    <w:p>
-      <w:r>
-        <w:t>Pošto radimo platformski nezavisni program moramo koristiti alat koji će moći pronaći kompajler, kompajlirati i linkati sve potrebne zavisnosti na svim C++ platformama (Windows, Linux, Mac). Za naše potrebe koristiti ćemo CMake koji je osmišljen tako da on sam može raditi samo sa C++ kompajlerom. Namijenjen je aplikacijama koje koristi velik broj knjižnica, a radi sa nativnim OS build okruženjima kao što je make.</w:t>
-      </w:r>
-      <w:r>
-        <w:t xml:space="preserve"> Uz sve ove pogodnosti, CMake može raditi i cross-compile što je također značajno za platformski nezavisni alat. Cross-compile neće biti korišten u ovom projektu.</w:t>
-      </w:r>
-    </w:p>
-    <w:p>
-      <w:r>
-        <w:t>Kao razvojnu okolinu koristili smo KDeveleop</w:t>
-      </w:r>
-      <w:r>
-        <w:t xml:space="preserve"> 4 na Linux (Lubuntu) OS-u. Za potrebe testiranja korišten je Microsoft Visual Studo na Windows OS-u.</w:t>
+        <w:t xml:space="preserve">Za </w:t>
+      </w:r>
+      <w:proofErr w:type="spellStart"/>
+      <w:r>
+        <w:t>verzioniranje</w:t>
+      </w:r>
+      <w:proofErr w:type="spellEnd"/>
+      <w:r>
+        <w:t xml:space="preserve"> programskog koda i izvještaja korišten je </w:t>
+      </w:r>
+      <w:proofErr w:type="spellStart"/>
+      <w:r>
+        <w:t>Git</w:t>
+      </w:r>
+      <w:proofErr w:type="spellEnd"/>
+      <w:r>
+        <w:t xml:space="preserve"> (</w:t>
+      </w:r>
+      <w:proofErr w:type="spellStart"/>
+      <w:r>
+        <w:t>GitHub</w:t>
+      </w:r>
+      <w:proofErr w:type="spellEnd"/>
+      <w:r>
+        <w:t>) sustav.</w:t>
+      </w:r>
+    </w:p>
+    <w:p>
+      <w:r>
+        <w:t xml:space="preserve">Pošto radimo </w:t>
+      </w:r>
+      <w:proofErr w:type="spellStart"/>
+      <w:r>
+        <w:t>platformski</w:t>
+      </w:r>
+      <w:proofErr w:type="spellEnd"/>
+      <w:r>
+        <w:t xml:space="preserve"> nezavisni program moramo koristiti alat koji će moći pronaći kompajler, </w:t>
+      </w:r>
+      <w:proofErr w:type="spellStart"/>
+      <w:r>
+        <w:t>kompajlirati</w:t>
+      </w:r>
+      <w:proofErr w:type="spellEnd"/>
+      <w:r>
+        <w:t xml:space="preserve"> i </w:t>
+      </w:r>
+      <w:proofErr w:type="spellStart"/>
+      <w:r>
+        <w:t>linkati</w:t>
+      </w:r>
+      <w:proofErr w:type="spellEnd"/>
+      <w:r>
+        <w:t xml:space="preserve"> sve potrebne zavisnosti na svim C++ platformama (Windows, Linux, Mac). Za naše potrebe koristiti ćemo </w:t>
+      </w:r>
+      <w:proofErr w:type="spellStart"/>
+      <w:r>
+        <w:t>CMake</w:t>
+      </w:r>
+      <w:proofErr w:type="spellEnd"/>
+      <w:r>
+        <w:t xml:space="preserve"> koji je osmišljen tako da on sam može raditi samo sa C++ kompajlerom. Namijenjen je aplikacijama koje koristi velik broj knjižnica, a radi sa </w:t>
+      </w:r>
+      <w:proofErr w:type="spellStart"/>
+      <w:r>
+        <w:t>nativnim</w:t>
+      </w:r>
+      <w:proofErr w:type="spellEnd"/>
+      <w:r>
+        <w:t xml:space="preserve"> OS </w:t>
+      </w:r>
+      <w:proofErr w:type="spellStart"/>
+      <w:r>
+        <w:t>build</w:t>
+      </w:r>
+      <w:proofErr w:type="spellEnd"/>
+      <w:r>
+        <w:t xml:space="preserve"> okruženjima kao što je make.</w:t>
+      </w:r>
+      <w:r>
+        <w:t xml:space="preserve"> Uz sve ove pogodnosti, </w:t>
+      </w:r>
+      <w:proofErr w:type="spellStart"/>
+      <w:r>
+        <w:t>CMake</w:t>
+      </w:r>
+      <w:proofErr w:type="spellEnd"/>
+      <w:r>
+        <w:t xml:space="preserve"> može raditi i </w:t>
+      </w:r>
+      <w:proofErr w:type="spellStart"/>
+      <w:r>
+        <w:t>cross-compile</w:t>
+      </w:r>
+      <w:proofErr w:type="spellEnd"/>
+      <w:r>
+        <w:t xml:space="preserve"> što je također značajno za </w:t>
+      </w:r>
+      <w:proofErr w:type="spellStart"/>
+      <w:r>
+        <w:t>platformski</w:t>
+      </w:r>
+      <w:proofErr w:type="spellEnd"/>
+      <w:r>
+        <w:t xml:space="preserve"> nezavisni alat. </w:t>
+      </w:r>
+      <w:proofErr w:type="spellStart"/>
+      <w:r>
+        <w:t>Cross-compile</w:t>
+      </w:r>
+      <w:proofErr w:type="spellEnd"/>
+      <w:r>
+        <w:t xml:space="preserve"> neće biti korišten u ovom projektu.</w:t>
+      </w:r>
+    </w:p>
+    <w:p>
+      <w:r>
+        <w:t xml:space="preserve">Kao razvojnu okolinu koristili smo </w:t>
+      </w:r>
+      <w:proofErr w:type="spellStart"/>
+      <w:r>
+        <w:t>KDeveleop</w:t>
+      </w:r>
+      <w:proofErr w:type="spellEnd"/>
+      <w:r>
+        <w:t xml:space="preserve"> 4 na Linux (</w:t>
+      </w:r>
+      <w:proofErr w:type="spellStart"/>
+      <w:r>
+        <w:t>Lubuntu</w:t>
+      </w:r>
+      <w:proofErr w:type="spellEnd"/>
+      <w:r>
+        <w:t xml:space="preserve">) OS-u. Za potrebe testiranja korišten je Microsoft </w:t>
+      </w:r>
+      <w:proofErr w:type="spellStart"/>
+      <w:r>
+        <w:t>Visual</w:t>
+      </w:r>
+      <w:proofErr w:type="spellEnd"/>
+      <w:r>
+        <w:t xml:space="preserve"> </w:t>
+      </w:r>
+      <w:proofErr w:type="spellStart"/>
+      <w:r>
+        <w:t>Studo</w:t>
+      </w:r>
+      <w:proofErr w:type="spellEnd"/>
+      <w:r>
+        <w:t xml:space="preserve"> na Windows OS-u.</w:t>
       </w:r>
     </w:p>
     <w:p>
@@ -1654,10 +2383,18 @@
       <w:pPr>
         <w:pStyle w:val="Heading1"/>
       </w:pPr>
-      <w:bookmarkStart w:id="5" w:name="_Toc460519133"/>
+      <w:bookmarkStart w:id="5" w:name="_Toc460534921"/>
       <w:r>
         <w:lastRenderedPageBreak/>
-        <w:t>Proces provođenja Benchmark-a</w:t>
+        <w:t xml:space="preserve">Proces provođenja </w:t>
+      </w:r>
+      <w:proofErr w:type="spellStart"/>
+      <w:r>
+        <w:t>Benchmark</w:t>
+      </w:r>
+      <w:proofErr w:type="spellEnd"/>
+      <w:r>
+        <w:t>-a</w:t>
       </w:r>
       <w:bookmarkEnd w:id="5"/>
     </w:p>
@@ -1666,7 +2403,7 @@
       <w:pPr>
         <w:pStyle w:val="Heading2"/>
       </w:pPr>
-      <w:bookmarkStart w:id="6" w:name="_Toc460519134"/>
+      <w:bookmarkStart w:id="6" w:name="_Toc460534922"/>
       <w:r>
         <w:t>Mjerenje vremena izvršavanja</w:t>
       </w:r>
@@ -1675,12 +2412,44 @@
     <w:p/>
     <w:p>
       <w:r>
-        <w:t>Mjerenje vremena izvršavanja osnovna je zadaća benchmark alata. Kako su računala vrlo kompleksna, rade na više slojeva te postoji velik broj varijabli koje mogu utjecati na to da naše očitanje ne bude točno ili dovoljno točno.</w:t>
-      </w:r>
-    </w:p>
-    <w:p>
-      <w:r>
-        <w:t>Vrijeme možemo podijeliti u više kategorija: procesorsko vrijeme korisnika (User CPU Time), procesorsko vrijeme sustava (System CPU Time) i realno proteklo vrijeme (Elapsed real time / Wall time).</w:t>
+        <w:t xml:space="preserve">Mjerenje vremena izvršavanja osnovna je zadaća </w:t>
+      </w:r>
+      <w:proofErr w:type="spellStart"/>
+      <w:r>
+        <w:t>benchmark</w:t>
+      </w:r>
+      <w:proofErr w:type="spellEnd"/>
+      <w:r>
+        <w:t xml:space="preserve"> alata. Kako su računala vrlo kompleksna, rade na više slojeva te postoji velik broj varijabli koje mogu utjecati na to da naše očitanje ne bude točno ili dovoljno točno.</w:t>
+      </w:r>
+    </w:p>
+    <w:p>
+      <w:r>
+        <w:t>Vrijeme možemo podijeliti u više kategorija: procesorsko vrijeme korisnika (</w:t>
+      </w:r>
+      <w:proofErr w:type="spellStart"/>
+      <w:r>
+        <w:t>User</w:t>
+      </w:r>
+      <w:proofErr w:type="spellEnd"/>
+      <w:r>
+        <w:t xml:space="preserve"> CPU Time), procesorsko vrijeme sustava (System CPU Time) i realno proteklo vrijeme (</w:t>
+      </w:r>
+      <w:proofErr w:type="spellStart"/>
+      <w:r>
+        <w:t>Elapsed</w:t>
+      </w:r>
+      <w:proofErr w:type="spellEnd"/>
+      <w:r>
+        <w:t xml:space="preserve"> </w:t>
+      </w:r>
+      <w:proofErr w:type="spellStart"/>
+      <w:r>
+        <w:t>real</w:t>
+      </w:r>
+      <w:proofErr w:type="spellEnd"/>
+      <w:r>
+        <w:t xml:space="preserve"> time / Wall time).</w:t>
       </w:r>
     </w:p>
     <w:p>
@@ -1691,8 +2460,13 @@
           <w:numId w:val="5"/>
         </w:numPr>
       </w:pPr>
-      <w:r>
-        <w:t>User CPU Time je vrijeme koje procesor provede izvršavajući instrukcije našeg koda.</w:t>
+      <w:proofErr w:type="spellStart"/>
+      <w:r>
+        <w:t>User</w:t>
+      </w:r>
+      <w:proofErr w:type="spellEnd"/>
+      <w:r>
+        <w:t xml:space="preserve"> CPU Time je vrijeme koje procesor provede izvršavajući instrukcije našeg koda.</w:t>
       </w:r>
     </w:p>
     <w:p>
@@ -1704,7 +2478,31 @@
         </w:numPr>
       </w:pPr>
       <w:r>
-        <w:t>System CPU Time je vrijeme koje procesor provede izvršavajući sistemske instrukcije na kernelu, kao npr fork.</w:t>
+        <w:t xml:space="preserve">System CPU Time je vrijeme koje procesor provede izvršavajući sistemske instrukcije na </w:t>
+      </w:r>
+      <w:proofErr w:type="spellStart"/>
+      <w:r>
+        <w:t>kernelu</w:t>
+      </w:r>
+      <w:proofErr w:type="spellEnd"/>
+      <w:r>
+        <w:t xml:space="preserve">, kao </w:t>
+      </w:r>
+      <w:proofErr w:type="spellStart"/>
+      <w:r>
+        <w:t>npr</w:t>
+      </w:r>
+      <w:proofErr w:type="spellEnd"/>
+      <w:r>
+        <w:t xml:space="preserve"> </w:t>
+      </w:r>
+      <w:proofErr w:type="spellStart"/>
+      <w:r>
+        <w:t>fork</w:t>
+      </w:r>
+      <w:proofErr w:type="spellEnd"/>
+      <w:r>
+        <w:t>.</w:t>
       </w:r>
     </w:p>
     <w:p>
@@ -1715,8 +2513,21 @@
           <w:numId w:val="5"/>
         </w:numPr>
       </w:pPr>
-      <w:r>
-        <w:t>Elasped real time je stvarno vrijeme koje je proteklo dok se naš kod izvršio.</w:t>
+      <w:proofErr w:type="spellStart"/>
+      <w:r>
+        <w:t>Elasped</w:t>
+      </w:r>
+      <w:proofErr w:type="spellEnd"/>
+      <w:r>
+        <w:t xml:space="preserve"> </w:t>
+      </w:r>
+      <w:proofErr w:type="spellStart"/>
+      <w:r>
+        <w:t>real</w:t>
+      </w:r>
+      <w:proofErr w:type="spellEnd"/>
+      <w:r>
+        <w:t xml:space="preserve"> time je stvarno vrijeme koje je proteklo dok se naš kod izvršio.</w:t>
       </w:r>
     </w:p>
     <w:p>
@@ -1724,7 +2535,15 @@
         <w:t>Sada kada znamo koja sve vremena možemo dobiti, možemo vidjeti da postoji još varijabli ko</w:t>
       </w:r>
       <w:r>
-        <w:t>je će utjecati na naš benchmark, iz</w:t>
+        <w:t xml:space="preserve">je će utjecati na naš </w:t>
+      </w:r>
+      <w:proofErr w:type="spellStart"/>
+      <w:r>
+        <w:t>benchmark</w:t>
+      </w:r>
+      <w:proofErr w:type="spellEnd"/>
+      <w:r>
+        <w:t>, iz</w:t>
       </w:r>
       <w:r>
         <w:t xml:space="preserve">mjereno vrijeme: </w:t>
@@ -2066,7 +2885,21 @@
         <w:rPr>
           <w:rFonts w:eastAsiaTheme="minorEastAsia"/>
         </w:rPr>
-        <w:t xml:space="preserve"> je overhead, dodan od strane mjerenja, ponavljanja i pozivanja funkcija</w:t>
+        <w:t xml:space="preserve"> je overhead, dodan od strane mjerenja, ponavljanja i pozi</w:t>
+      </w:r>
+      <w:proofErr w:type="spellStart"/>
+      <w:r>
+        <w:rPr>
+          <w:rFonts w:eastAsiaTheme="minorEastAsia"/>
+        </w:rPr>
+        <w:t>vanja</w:t>
+      </w:r>
+      <w:proofErr w:type="spellEnd"/>
+      <w:r>
+        <w:rPr>
+          <w:rFonts w:eastAsiaTheme="minorEastAsia"/>
+        </w:rPr>
+        <w:t xml:space="preserve"> funkcija</w:t>
       </w:r>
     </w:p>
     <w:p>
@@ -2083,7 +2916,15 @@
         <w:t xml:space="preserve"> Uz veliki broj mjerenja, </w:t>
       </w:r>
       <w:r>
-        <w:t xml:space="preserve"> Također pravilno je zaključiti da će s većim brojem mjerenja doći do normalne (Gaussove) distribucije. </w:t>
+        <w:t xml:space="preserve"> Također pravilno je zaključiti da će s većim brojem mjerenja doći do normalne (</w:t>
+      </w:r>
+      <w:proofErr w:type="spellStart"/>
+      <w:r>
+        <w:t>Gaussove</w:t>
+      </w:r>
+      <w:proofErr w:type="spellEnd"/>
+      <w:r>
+        <w:t xml:space="preserve">) distribucije. </w:t>
       </w:r>
     </w:p>
     <w:p>
@@ -2092,7 +2933,47 @@
         <w:t xml:space="preserve">Jednom kada imamo velik broj očitanja potrebno je iz svih rezultata </w:t>
       </w:r>
       <w:r>
-        <w:t>izvući najtočnije moguće vrijeme, što se u većini slučajeva radi uz pomoć minimum, tj uz pomoć mode operatora vrijeme će težiti prema minimumu. Postoji nekoliko iznimaka u kojima bismo trebali uzeti u obzir i najgore slučajeve, kao u slučaju mrežnog rada, live locking-a, dead locking, itd…</w:t>
+        <w:t xml:space="preserve">izvući najtočnije moguće vrijeme, što se u većini slučajeva radi uz pomoć minimum, </w:t>
+      </w:r>
+      <w:proofErr w:type="spellStart"/>
+      <w:r>
+        <w:t>tj</w:t>
+      </w:r>
+      <w:proofErr w:type="spellEnd"/>
+      <w:r>
+        <w:t xml:space="preserve"> uz pomoć mode operatora vrijeme će težiti prema minimumu. Postoji nekoliko iznimaka u kojima bismo trebali uzeti u obzir i najgore slučajeve, kao u slučaju mrežnog rada, live </w:t>
+      </w:r>
+      <w:proofErr w:type="spellStart"/>
+      <w:r>
+        <w:t>locking</w:t>
+      </w:r>
+      <w:proofErr w:type="spellEnd"/>
+      <w:r>
+        <w:t xml:space="preserve">-a, </w:t>
+      </w:r>
+      <w:proofErr w:type="spellStart"/>
+      <w:r>
+        <w:t>dead</w:t>
+      </w:r>
+      <w:proofErr w:type="spellEnd"/>
+      <w:r>
+        <w:t xml:space="preserve"> </w:t>
+      </w:r>
+      <w:proofErr w:type="spellStart"/>
+      <w:r>
+        <w:t>locking</w:t>
+      </w:r>
+      <w:proofErr w:type="spellEnd"/>
+      <w:r>
+        <w:t xml:space="preserve">, </w:t>
+      </w:r>
+      <w:proofErr w:type="spellStart"/>
+      <w:r>
+        <w:t>itd</w:t>
+      </w:r>
+      <w:proofErr w:type="spellEnd"/>
+      <w:r>
+        <w:t>…</w:t>
       </w:r>
     </w:p>
     <w:p/>
@@ -2100,16 +2981,29 @@
       <w:pPr>
         <w:pStyle w:val="Heading2"/>
       </w:pPr>
-      <w:bookmarkStart w:id="7" w:name="_Toc460519135"/>
-      <w:r>
-        <w:t>Usporedba dvaju benchmarka</w:t>
+      <w:bookmarkStart w:id="7" w:name="_Toc460534923"/>
+      <w:r>
+        <w:t xml:space="preserve">Usporedba dvaju </w:t>
+      </w:r>
+      <w:proofErr w:type="spellStart"/>
+      <w:r>
+        <w:t>benchmarka</w:t>
       </w:r>
       <w:bookmarkEnd w:id="7"/>
+      <w:proofErr w:type="spellEnd"/>
     </w:p>
     <w:p/>
     <w:p>
       <w:r>
-        <w:t>Kako bismo mogli uspoređivati potrebno je napraviti osnovnu točku (bazno očitanje) benchmark koda kako bismo mogli znati što se događa kada mijenjamo i optimiziramo kod.</w:t>
+        <w:t xml:space="preserve">Kako bismo mogli uspoređivati potrebno je napraviti osnovnu točku (bazno očitanje) </w:t>
+      </w:r>
+      <w:proofErr w:type="spellStart"/>
+      <w:r>
+        <w:t>benchmark</w:t>
+      </w:r>
+      <w:proofErr w:type="spellEnd"/>
+      <w:r>
+        <w:t xml:space="preserve"> koda kako bismo mogli znati što se događa kada mijenjamo i optimiziramo kod.</w:t>
       </w:r>
     </w:p>
     <w:p/>
@@ -2138,7 +3032,15 @@
         </w:numPr>
       </w:pPr>
       <w:r>
-        <w:t xml:space="preserve">Pokrenuti benchmark početnog koda </w:t>
+        <w:t xml:space="preserve">Pokrenuti </w:t>
+      </w:r>
+      <w:proofErr w:type="spellStart"/>
+      <w:r>
+        <w:t>benchmark</w:t>
+      </w:r>
+      <w:proofErr w:type="spellEnd"/>
+      <w:r>
+        <w:t xml:space="preserve"> početnog koda </w:t>
       </w:r>
       <w:r>
         <w:rPr>
@@ -2193,7 +3095,15 @@
         </w:numPr>
       </w:pPr>
       <w:r>
-        <w:t xml:space="preserve">Pokrenuti benchmark novog koda </w:t>
+        <w:t xml:space="preserve">Pokrenuti </w:t>
+      </w:r>
+      <w:proofErr w:type="spellStart"/>
+      <w:r>
+        <w:t>benchmark</w:t>
+      </w:r>
+      <w:proofErr w:type="spellEnd"/>
+      <w:r>
+        <w:t xml:space="preserve"> novog koda </w:t>
       </w:r>
       <w:r>
         <w:rPr>
@@ -2336,7 +3246,15 @@
         </w:numPr>
       </w:pPr>
       <w:r>
-        <w:t>Pokrenuti benchmark početnog koda 2</w:t>
+        <w:t xml:space="preserve">Pokrenuti </w:t>
+      </w:r>
+      <w:proofErr w:type="spellStart"/>
+      <w:r>
+        <w:t>benchmark</w:t>
+      </w:r>
+      <w:proofErr w:type="spellEnd"/>
+      <w:r>
+        <w:t xml:space="preserve"> početnog koda 2</w:t>
       </w:r>
       <w:r>
         <w:rPr>
@@ -2391,7 +3309,15 @@
         </w:numPr>
       </w:pPr>
       <w:r>
-        <w:t xml:space="preserve">Pokrenuti benchmark novog koda </w:t>
+        <w:t xml:space="preserve">Pokrenuti </w:t>
+      </w:r>
+      <w:proofErr w:type="spellStart"/>
+      <w:r>
+        <w:t>benchmark</w:t>
+      </w:r>
+      <w:proofErr w:type="spellEnd"/>
+      <w:r>
+        <w:t xml:space="preserve"> novog koda </w:t>
       </w:r>
       <w:r>
         <w:rPr>
@@ -2605,7 +3531,7 @@
           <w:rFonts w:eastAsiaTheme="minorHAnsi"/>
         </w:rPr>
       </w:pPr>
-      <w:bookmarkStart w:id="8" w:name="_Toc460519136"/>
+      <w:bookmarkStart w:id="8" w:name="_Toc460534924"/>
       <w:r>
         <w:rPr>
           <w:rFonts w:eastAsiaTheme="minorHAnsi"/>
@@ -2623,12 +3549,52 @@
     </w:p>
     <w:p>
       <w:r>
-        <w:t xml:space="preserve">Neke od stvari koje možemo mjeriti su objekti (alokacije/dealokacije), memorija(ukupna potrošnja, po objektu, itd.) Također možemo mjeriti broj kopiranja i micanja argumenata. </w:t>
-      </w:r>
-    </w:p>
-    <w:p>
-      <w:r>
-        <w:t>Alati koje možemo korisiti su googleperftools/TCMalloc, MemTrack i ostali.</w:t>
+        <w:t>Neke od stvari koje možemo mjeriti su objekti (alokacije/</w:t>
+      </w:r>
+      <w:proofErr w:type="spellStart"/>
+      <w:r>
+        <w:t>dealokacije</w:t>
+      </w:r>
+      <w:proofErr w:type="spellEnd"/>
+      <w:r>
+        <w:t xml:space="preserve">), memorija(ukupna potrošnja, po objektu, itd.) Također možemo mjeriti broj kopiranja i micanja argumenata. </w:t>
+      </w:r>
+    </w:p>
+    <w:p>
+      <w:r>
+        <w:t xml:space="preserve">Alati koje možemo </w:t>
+      </w:r>
+      <w:proofErr w:type="spellStart"/>
+      <w:r>
+        <w:t>korisiti</w:t>
+      </w:r>
+      <w:proofErr w:type="spellEnd"/>
+      <w:r>
+        <w:t xml:space="preserve"> su </w:t>
+      </w:r>
+      <w:proofErr w:type="spellStart"/>
+      <w:r>
+        <w:t>googleperftools</w:t>
+      </w:r>
+      <w:proofErr w:type="spellEnd"/>
+      <w:r>
+        <w:t>/</w:t>
+      </w:r>
+      <w:proofErr w:type="spellStart"/>
+      <w:r>
+        <w:t>TCMalloc</w:t>
+      </w:r>
+      <w:proofErr w:type="spellEnd"/>
+      <w:r>
+        <w:t xml:space="preserve">, </w:t>
+      </w:r>
+      <w:proofErr w:type="spellStart"/>
+      <w:r>
+        <w:t>MemTrack</w:t>
+      </w:r>
+      <w:proofErr w:type="spellEnd"/>
+      <w:r>
+        <w:t xml:space="preserve"> i ostali.</w:t>
       </w:r>
     </w:p>
     <w:p/>
@@ -2639,7 +3605,7 @@
       <w:r>
         <w:br w:type="page"/>
       </w:r>
-      <w:bookmarkStart w:id="9" w:name="_Toc460519137"/>
+      <w:bookmarkStart w:id="9" w:name="_Toc460534925"/>
       <w:r>
         <w:lastRenderedPageBreak/>
         <w:t>Implementacija</w:t>
@@ -2649,20 +3615,124 @@
     <w:p/>
     <w:p>
       <w:r>
-        <w:t>Implementaciju sam započeo definiranjem CMakeLists.txt datoteke koju korisi CMake kako bi znao buildati zadani program.</w:t>
-      </w:r>
-    </w:p>
-    <w:p>
-      <w:r>
-        <w:t xml:space="preserve">U CMakeLists.txt dodana je Boost knjižnica funkcija </w:t>
-      </w:r>
-      <w:r>
-        <w:t>koja će nam pomoći implemetacijom nekih gotovih funkcija i knjižnica koje su podržane na svim platformama.</w:t>
-      </w:r>
-    </w:p>
-    <w:p>
-      <w:r>
-        <w:t>Tijekom kompilacije i dodavanja drugih funkcionalnosti Boost knjižnice u projekt došlo je do komplikacija sa instalacijom boost knjižnice i linkanjem pojedinih djelova knjižnice kao što su boost/accumulators i boost/function knjižnice.</w:t>
+        <w:t xml:space="preserve">Implementaciju sam započeo definiranjem CMakeLists.txt datoteke koju </w:t>
+      </w:r>
+      <w:proofErr w:type="spellStart"/>
+      <w:r>
+        <w:t>korisi</w:t>
+      </w:r>
+      <w:proofErr w:type="spellEnd"/>
+      <w:r>
+        <w:t xml:space="preserve"> </w:t>
+      </w:r>
+      <w:proofErr w:type="spellStart"/>
+      <w:r>
+        <w:t>CMake</w:t>
+      </w:r>
+      <w:proofErr w:type="spellEnd"/>
+      <w:r>
+        <w:t xml:space="preserve"> kako bi znao </w:t>
+      </w:r>
+      <w:proofErr w:type="spellStart"/>
+      <w:r>
+        <w:t>buildati</w:t>
+      </w:r>
+      <w:proofErr w:type="spellEnd"/>
+      <w:r>
+        <w:t xml:space="preserve"> zadani program.</w:t>
+      </w:r>
+    </w:p>
+    <w:p>
+      <w:r>
+        <w:t xml:space="preserve">U CMakeLists.txt dodana je </w:t>
+      </w:r>
+      <w:proofErr w:type="spellStart"/>
+      <w:r>
+        <w:t>Boost</w:t>
+      </w:r>
+      <w:proofErr w:type="spellEnd"/>
+      <w:r>
+        <w:t xml:space="preserve"> knjižnica funkcija </w:t>
+      </w:r>
+      <w:r>
+        <w:t xml:space="preserve">koja će nam pomoći </w:t>
+      </w:r>
+      <w:proofErr w:type="spellStart"/>
+      <w:r>
+        <w:t>implemetacijom</w:t>
+      </w:r>
+      <w:proofErr w:type="spellEnd"/>
+      <w:r>
+        <w:t xml:space="preserve"> nekih gotovih funkcija i knjižnica koje su podržane na svim platformama.</w:t>
+      </w:r>
+    </w:p>
+    <w:p>
+      <w:r>
+        <w:t xml:space="preserve">Tijekom kompilacije i dodavanja drugih funkcionalnosti </w:t>
+      </w:r>
+      <w:proofErr w:type="spellStart"/>
+      <w:r>
+        <w:t>Boost</w:t>
+      </w:r>
+      <w:proofErr w:type="spellEnd"/>
+      <w:r>
+        <w:t xml:space="preserve"> knjižnice u projekt došlo je do komplikacija sa instalacijom </w:t>
+      </w:r>
+      <w:proofErr w:type="spellStart"/>
+      <w:r>
+        <w:t>boost</w:t>
+      </w:r>
+      <w:proofErr w:type="spellEnd"/>
+      <w:r>
+        <w:t xml:space="preserve"> knjižnice i </w:t>
+      </w:r>
+      <w:proofErr w:type="spellStart"/>
+      <w:r>
+        <w:t>linkanjem</w:t>
+      </w:r>
+      <w:proofErr w:type="spellEnd"/>
+      <w:r>
+        <w:t xml:space="preserve"> pojedinih </w:t>
+      </w:r>
+      <w:proofErr w:type="spellStart"/>
+      <w:r>
+        <w:t>djelova</w:t>
+      </w:r>
+      <w:proofErr w:type="spellEnd"/>
+      <w:r>
+        <w:t xml:space="preserve"> knjižnice kao što su </w:t>
+      </w:r>
+      <w:proofErr w:type="spellStart"/>
+      <w:r>
+        <w:t>boost</w:t>
+      </w:r>
+      <w:proofErr w:type="spellEnd"/>
+      <w:r>
+        <w:t>/</w:t>
+      </w:r>
+      <w:proofErr w:type="spellStart"/>
+      <w:r>
+        <w:t>accumulators</w:t>
+      </w:r>
+      <w:proofErr w:type="spellEnd"/>
+      <w:r>
+        <w:t xml:space="preserve"> i </w:t>
+      </w:r>
+      <w:proofErr w:type="spellStart"/>
+      <w:r>
+        <w:t>boost</w:t>
+      </w:r>
+      <w:proofErr w:type="spellEnd"/>
+      <w:r>
+        <w:t>/</w:t>
+      </w:r>
+      <w:proofErr w:type="spellStart"/>
+      <w:r>
+        <w:t>function</w:t>
+      </w:r>
+      <w:proofErr w:type="spellEnd"/>
+      <w:r>
+        <w:t xml:space="preserve"> knjižnice.</w:t>
       </w:r>
     </w:p>
     <w:p/>
@@ -2670,16 +3740,26 @@
       <w:pPr>
         <w:pStyle w:val="Heading2"/>
       </w:pPr>
-      <w:bookmarkStart w:id="10" w:name="_Toc460519138"/>
-      <w:r>
-        <w:t>Prvotni tok benchmarka</w:t>
+      <w:bookmarkStart w:id="10" w:name="_Toc460534926"/>
+      <w:r>
+        <w:t xml:space="preserve">Prvotni tok </w:t>
+      </w:r>
+      <w:proofErr w:type="spellStart"/>
+      <w:r>
+        <w:t>benchmarka</w:t>
       </w:r>
       <w:bookmarkEnd w:id="10"/>
+      <w:proofErr w:type="spellEnd"/>
     </w:p>
     <w:p/>
     <w:p>
-      <w:r>
-        <w:t>Benchmark algoritam sam zamislio na temelju činjenica koje su napisane u prethodnom poglavlju te sam se pokušao što više držati njih kao vodilja.</w:t>
+      <w:proofErr w:type="spellStart"/>
+      <w:r>
+        <w:t>Benchmark</w:t>
+      </w:r>
+      <w:proofErr w:type="spellEnd"/>
+      <w:r>
+        <w:t xml:space="preserve"> algoritam sam zamislio na temelju činjenica koje su napisane u prethodnom poglavlju te sam se pokušao što više držati njih kao vodilja.</w:t>
       </w:r>
       <w:r>
         <w:t xml:space="preserve"> Moja prva zamisao algoritma s kojim ću izmjeriti vrijeme je bila ovo:</w:t>
@@ -2694,8 +3774,13 @@
         </w:numPr>
       </w:pPr>
       <w:r>
-        <w:t>Korisnik unosi kod koji želi izmjeriti te opcije za benchmark</w:t>
-      </w:r>
+        <w:t xml:space="preserve">Korisnik unosi kod koji želi izmjeriti te opcije za </w:t>
+      </w:r>
+      <w:proofErr w:type="spellStart"/>
+      <w:r>
+        <w:t>benchmark</w:t>
+      </w:r>
+      <w:proofErr w:type="spellEnd"/>
     </w:p>
     <w:p>
       <w:pPr>
@@ -2706,7 +3791,23 @@
         </w:numPr>
       </w:pPr>
       <w:r>
-        <w:t>Korisnik može unijeti više različitih benchmark-a koji se skupa pokreću run metodom</w:t>
+        <w:t xml:space="preserve">Korisnik može unijeti više različitih </w:t>
+      </w:r>
+      <w:proofErr w:type="spellStart"/>
+      <w:r>
+        <w:t>benchmark</w:t>
+      </w:r>
+      <w:proofErr w:type="spellEnd"/>
+      <w:r>
+        <w:t xml:space="preserve">-a koji se skupa pokreću </w:t>
+      </w:r>
+      <w:proofErr w:type="spellStart"/>
+      <w:r>
+        <w:t>run</w:t>
+      </w:r>
+      <w:proofErr w:type="spellEnd"/>
+      <w:r>
+        <w:t xml:space="preserve"> metodom</w:t>
       </w:r>
     </w:p>
     <w:p>
@@ -2742,7 +3843,15 @@
         </w:numPr>
       </w:pPr>
       <w:r>
-        <w:t>Algoritam pokreće precizni timer (mikro sekunde) prije svake iteracije</w:t>
+        <w:t xml:space="preserve">Algoritam pokreće precizni </w:t>
+      </w:r>
+      <w:proofErr w:type="spellStart"/>
+      <w:r>
+        <w:t>timer</w:t>
+      </w:r>
+      <w:proofErr w:type="spellEnd"/>
+      <w:r>
+        <w:t xml:space="preserve"> (mikro sekunde) prije svake iteracije</w:t>
       </w:r>
     </w:p>
     <w:p>
@@ -2754,7 +3863,15 @@
         </w:numPr>
       </w:pPr>
       <w:r>
-        <w:t>Algoritam zaustavlja precizni timer nakon svake iteracije</w:t>
+        <w:t xml:space="preserve">Algoritam zaustavlja precizni </w:t>
+      </w:r>
+      <w:proofErr w:type="spellStart"/>
+      <w:r>
+        <w:t>timer</w:t>
+      </w:r>
+      <w:proofErr w:type="spellEnd"/>
+      <w:r>
+        <w:t xml:space="preserve"> nakon svake iteracije</w:t>
       </w:r>
     </w:p>
     <w:p>
@@ -2766,7 +3883,15 @@
         </w:numPr>
       </w:pPr>
       <w:r>
-        <w:t>Razlika između dvoje timera se sprema kao uzorak u akumulator</w:t>
+        <w:t xml:space="preserve">Razlika između dvoje </w:t>
+      </w:r>
+      <w:proofErr w:type="spellStart"/>
+      <w:r>
+        <w:t>timera</w:t>
+      </w:r>
+      <w:proofErr w:type="spellEnd"/>
+      <w:r>
+        <w:t xml:space="preserve"> se sprema kao uzorak u akumulator</w:t>
       </w:r>
     </w:p>
     <w:p>
@@ -2778,7 +3903,15 @@
         </w:numPr>
       </w:pPr>
       <w:r>
-        <w:t>Akumulator uzima najmanju vrijednost te ju spremu u drugi akumulator koji nam služi da možemo uzeti median iz više pokretanja</w:t>
+        <w:t xml:space="preserve">Akumulator uzima najmanju vrijednost te ju spremu u drugi akumulator koji nam služi da možemo uzeti </w:t>
+      </w:r>
+      <w:proofErr w:type="spellStart"/>
+      <w:r>
+        <w:t>median</w:t>
+      </w:r>
+      <w:proofErr w:type="spellEnd"/>
+      <w:r>
+        <w:t xml:space="preserve"> iz više pokretanja</w:t>
       </w:r>
     </w:p>
     <w:p>
@@ -2804,12 +3937,22 @@
       <w:pPr>
         <w:pStyle w:val="Heading2"/>
       </w:pPr>
-      <w:bookmarkStart w:id="11" w:name="_Toc460519139"/>
+      <w:bookmarkStart w:id="11" w:name="_Toc460534927"/>
+      <w:proofErr w:type="spellStart"/>
       <w:r>
         <w:lastRenderedPageBreak/>
-        <w:t>Boost Accumulators</w:t>
+        <w:t>Boost</w:t>
+      </w:r>
+      <w:proofErr w:type="spellEnd"/>
+      <w:r>
+        <w:t xml:space="preserve"> </w:t>
+      </w:r>
+      <w:proofErr w:type="spellStart"/>
+      <w:r>
+        <w:t>Accumulators</w:t>
       </w:r>
       <w:bookmarkEnd w:id="11"/>
+      <w:proofErr w:type="spellEnd"/>
     </w:p>
     <w:p/>
     <w:p>
@@ -2817,20 +3960,97 @@
         <w:t xml:space="preserve">Tijekom izrade projekta </w:t>
       </w:r>
       <w:r>
-        <w:t>bilo je potrebno iz prikupljenih vremena izvršavanja izvuči najbitnije statističke podatke. Za to sam se odlučio koristiti boost::accumulators frameworkom.</w:t>
-      </w:r>
-    </w:p>
-    <w:p>
-      <w:r>
-        <w:t>Accumulators framework je poprilično moćan alat za inkrementalne kalkulacije, poprilično je jednostavan za korištenje i najbitnije od svega boost knjižnica optimizira kod prema tipu podataka i statistikama koje su nam potrebne što ga čini brzim.</w:t>
-      </w:r>
-    </w:p>
-    <w:p>
-      <w:r>
-        <w:t>Princip na kojem accumulators radi je jednostavan. Potrebno je inicijalizirati accumulator_set za tip podataka i statistike koje želimo izračunati.</w:t>
-      </w:r>
-      <w:r>
-        <w:t xml:space="preserve"> Prvi parametar je tip dok iza njega slijede tag parametri kojima označavamo željene statistike.</w:t>
+        <w:t xml:space="preserve">bilo je potrebno iz prikupljenih vremena izvršavanja </w:t>
+      </w:r>
+      <w:proofErr w:type="spellStart"/>
+      <w:r>
+        <w:t>izvuči</w:t>
+      </w:r>
+      <w:proofErr w:type="spellEnd"/>
+      <w:r>
+        <w:t xml:space="preserve"> najbitnije statističke podatke. Za to sam se odlučio koristiti </w:t>
+      </w:r>
+      <w:proofErr w:type="spellStart"/>
+      <w:r>
+        <w:t>boost</w:t>
+      </w:r>
+      <w:proofErr w:type="spellEnd"/>
+      <w:r>
+        <w:t>::</w:t>
+      </w:r>
+      <w:proofErr w:type="spellStart"/>
+      <w:r>
+        <w:t>accumulators</w:t>
+      </w:r>
+      <w:proofErr w:type="spellEnd"/>
+      <w:r>
+        <w:t xml:space="preserve"> </w:t>
+      </w:r>
+      <w:proofErr w:type="spellStart"/>
+      <w:r>
+        <w:t>frameworkom</w:t>
+      </w:r>
+      <w:proofErr w:type="spellEnd"/>
+      <w:r>
+        <w:t>.</w:t>
+      </w:r>
+    </w:p>
+    <w:p>
+      <w:proofErr w:type="spellStart"/>
+      <w:r>
+        <w:t>Accumulators</w:t>
+      </w:r>
+      <w:proofErr w:type="spellEnd"/>
+      <w:r>
+        <w:t xml:space="preserve"> </w:t>
+      </w:r>
+      <w:proofErr w:type="spellStart"/>
+      <w:r>
+        <w:t>framework</w:t>
+      </w:r>
+      <w:proofErr w:type="spellEnd"/>
+      <w:r>
+        <w:t xml:space="preserve"> je poprilično moćan alat za inkrementalne kalkulacije, poprilično je jednostavan za korištenje i najbitnije od svega </w:t>
+      </w:r>
+      <w:proofErr w:type="spellStart"/>
+      <w:r>
+        <w:t>boost</w:t>
+      </w:r>
+      <w:proofErr w:type="spellEnd"/>
+      <w:r>
+        <w:t xml:space="preserve"> knjižnica optimizira kod prema tipu podataka i statistikama koje su nam potrebne što ga čini brzim.</w:t>
+      </w:r>
+    </w:p>
+    <w:p>
+      <w:r>
+        <w:t xml:space="preserve">Princip na kojem </w:t>
+      </w:r>
+      <w:proofErr w:type="spellStart"/>
+      <w:r>
+        <w:t>accumulators</w:t>
+      </w:r>
+      <w:proofErr w:type="spellEnd"/>
+      <w:r>
+        <w:t xml:space="preserve"> radi je jednostavan. Potrebno je inicijalizirati </w:t>
+      </w:r>
+      <w:proofErr w:type="spellStart"/>
+      <w:r>
+        <w:t>accumulator_set</w:t>
+      </w:r>
+      <w:proofErr w:type="spellEnd"/>
+      <w:r>
+        <w:t xml:space="preserve"> za tip podataka i statistike koje želimo izračunati.</w:t>
+      </w:r>
+      <w:r>
+        <w:t xml:space="preserve"> Prvi parametar je tip dok iza njega slijede </w:t>
+      </w:r>
+      <w:proofErr w:type="spellStart"/>
+      <w:r>
+        <w:t>tag</w:t>
+      </w:r>
+      <w:proofErr w:type="spellEnd"/>
+      <w:r>
+        <w:t xml:space="preserve"> parametri kojima označavamo željene statistike.</w:t>
       </w:r>
     </w:p>
     <w:p/>
@@ -2865,7 +4085,7 @@
           <v:shape id="_x0000_i1025" type="#_x0000_t75" style="width:453.75pt;height:18.75pt" o:ole="">
             <v:imagedata r:id="rId8" o:title=""/>
           </v:shape>
-          <o:OLEObject Type="Embed" ProgID="Word.OpenDocumentText.12" ShapeID="_x0000_i1025" DrawAspect="Content" ObjectID="_1534270989" r:id="rId9"/>
+          <o:OLEObject Type="Embed" ProgID="Word.OpenDocumentText.12" ShapeID="_x0000_i1025" DrawAspect="Content" ObjectID="_1534276950" r:id="rId9"/>
         </w:object>
       </w:r>
     </w:p>
@@ -2877,14 +4097,24 @@
       <w:r>
         <w:t xml:space="preserve">Kod </w:t>
       </w:r>
-      <w:fldSimple w:instr=" SEQ Kod \* ARABIC ">
-        <w:r>
-          <w:rPr>
-            <w:noProof/>
-          </w:rPr>
-          <w:t>1</w:t>
-        </w:r>
-      </w:fldSimple>
+      <w:r>
+        <w:fldChar w:fldCharType="begin"/>
+      </w:r>
+      <w:r>
+        <w:instrText xml:space="preserve"> SEQ Kod \* ARABIC </w:instrText>
+      </w:r>
+      <w:r>
+        <w:fldChar w:fldCharType="separate"/>
+      </w:r>
+      <w:r>
+        <w:rPr>
+          <w:noProof/>
+        </w:rPr>
+        <w:t>1</w:t>
+      </w:r>
+      <w:r>
+        <w:fldChar w:fldCharType="end"/>
+      </w:r>
       <w:r>
         <w:t>accumulator_set metoda</w:t>
       </w:r>
@@ -2917,7 +4147,7 @@
           <v:shape id="_x0000_i1026" type="#_x0000_t75" style="width:378.75pt;height:67.5pt" o:ole="">
             <v:imagedata r:id="rId10" o:title=""/>
           </v:shape>
-          <o:OLEObject Type="Embed" ProgID="Word.OpenDocumentText.12" ShapeID="_x0000_i1026" DrawAspect="Content" ObjectID="_1534270990" r:id="rId11"/>
+          <o:OLEObject Type="Embed" ProgID="Word.OpenDocumentText.12" ShapeID="_x0000_i1026" DrawAspect="Content" ObjectID="_1534276951" r:id="rId11"/>
         </w:object>
       </w:r>
     </w:p>
@@ -2929,14 +4159,24 @@
       <w:r>
         <w:t xml:space="preserve">Kod </w:t>
       </w:r>
-      <w:fldSimple w:instr=" SEQ Kod \* ARABIC ">
-        <w:r>
-          <w:rPr>
-            <w:noProof/>
-          </w:rPr>
-          <w:t>2</w:t>
-        </w:r>
-      </w:fldSimple>
+      <w:r>
+        <w:fldChar w:fldCharType="begin"/>
+      </w:r>
+      <w:r>
+        <w:instrText xml:space="preserve"> SEQ Kod \* ARABIC </w:instrText>
+      </w:r>
+      <w:r>
+        <w:fldChar w:fldCharType="separate"/>
+      </w:r>
+      <w:r>
+        <w:rPr>
+          <w:noProof/>
+        </w:rPr>
+        <w:t>2</w:t>
+      </w:r>
+      <w:r>
+        <w:fldChar w:fldCharType="end"/>
+      </w:r>
       <w:r>
         <w:t>Jednostavnost ispisa statističkih podataka</w:t>
       </w:r>
@@ -2954,10 +4194,12 @@
       <w:pPr>
         <w:pStyle w:val="Heading2"/>
       </w:pPr>
+      <w:bookmarkStart w:id="14" w:name="_Toc460534928"/>
       <w:r>
         <w:lastRenderedPageBreak/>
         <w:t>Korištenje implementacije s glavnim programom</w:t>
       </w:r>
+      <w:bookmarkEnd w:id="14"/>
     </w:p>
     <w:p/>
     <w:p>
@@ -2974,6 +4216,810 @@
     <w:p>
       <w:r>
         <w:t>Korištenje je vrlo jednostavno. Kod na kojem želimo napraviti benchmark staviti ćemo u funkciju, kao što je to napravljeno ovdje:</w:t>
+      </w:r>
+    </w:p>
+    <w:bookmarkStart w:id="15" w:name="_MON_1534271049"/>
+    <w:bookmarkEnd w:id="15"/>
+    <w:p>
+      <w:pPr>
+        <w:keepNext/>
+        <w:spacing w:line="259" w:lineRule="auto"/>
+        <w:jc w:val="center"/>
+      </w:pPr>
+      <w:r>
+        <w:object w:dxaOrig="9072" w:dyaOrig="2847">
+          <v:shape id="_x0000_i1036" type="#_x0000_t75" style="width:437.25pt;height:155.25pt" o:ole="">
+            <v:imagedata r:id="rId12" o:title=""/>
+          </v:shape>
+          <o:OLEObject Type="Embed" ProgID="Word.OpenDocumentText.12" ShapeID="_x0000_i1036" DrawAspect="Content" ObjectID="_1534276952" r:id="rId13"/>
+        </w:object>
+      </w:r>
+    </w:p>
+    <w:p>
+      <w:pPr>
+        <w:pStyle w:val="Caption"/>
+        <w:jc w:val="center"/>
+      </w:pPr>
+      <w:r>
+        <w:t xml:space="preserve">Kod </w:t>
+      </w:r>
+      <w:r>
+        <w:fldChar w:fldCharType="begin"/>
+      </w:r>
+      <w:r>
+        <w:instrText xml:space="preserve"> SEQ Kod \* ARABIC </w:instrText>
+      </w:r>
+      <w:r>
+        <w:fldChar w:fldCharType="separate"/>
+      </w:r>
+      <w:r>
+        <w:rPr>
+          <w:noProof/>
+        </w:rPr>
+        <w:t>3</w:t>
+      </w:r>
+      <w:r>
+        <w:fldChar w:fldCharType="end"/>
+      </w:r>
+      <w:r>
+        <w:t>Primjer testne funkcije za simuliranje instrukcija na CPU</w:t>
+      </w:r>
+    </w:p>
+    <w:p>
+      <w:r>
+        <w:t xml:space="preserve">Nakon što smo napravili testnu funkciju možemo </w:t>
+      </w:r>
+      <w:proofErr w:type="spellStart"/>
+      <w:r>
+        <w:t>instancirati</w:t>
+      </w:r>
+      <w:proofErr w:type="spellEnd"/>
+      <w:r>
+        <w:t xml:space="preserve"> </w:t>
+      </w:r>
+      <w:proofErr w:type="spellStart"/>
+      <w:r>
+        <w:t>benchmark</w:t>
+      </w:r>
+      <w:proofErr w:type="spellEnd"/>
+      <w:r>
+        <w:t xml:space="preserve"> klasu koja </w:t>
+      </w:r>
+      <w:r>
+        <w:t xml:space="preserve">u ovom slučaju ima </w:t>
+      </w:r>
+      <w:proofErr w:type="spellStart"/>
+      <w:r>
+        <w:t>defaultni</w:t>
+      </w:r>
+      <w:proofErr w:type="spellEnd"/>
+      <w:r>
+        <w:t xml:space="preserve"> konstruktor pa ne prima nikakve parametre.</w:t>
+      </w:r>
+    </w:p>
+    <w:p>
+      <w:pPr>
+        <w:keepNext/>
+        <w:jc w:val="center"/>
+      </w:pPr>
+      <w:r>
+        <w:drawing>
+          <wp:inline distT="0" distB="0" distL="0" distR="0" wp14:anchorId="5AAE0AFC" wp14:editId="61E84B26">
+            <wp:extent cx="2076740" cy="876422"/>
+            <wp:effectExtent l="0" t="0" r="0" b="0"/>
+            <wp:docPr id="2" name="Picture 2"/>
+            <wp:cNvGraphicFramePr>
+              <a:graphicFrameLocks xmlns:a="http://schemas.openxmlformats.org/drawingml/2006/main" noChangeAspect="1"/>
+            </wp:cNvGraphicFramePr>
+            <a:graphic xmlns:a="http://schemas.openxmlformats.org/drawingml/2006/main">
+              <a:graphicData uri="http://schemas.openxmlformats.org/drawingml/2006/picture">
+                <pic:pic xmlns:pic="http://schemas.openxmlformats.org/drawingml/2006/picture">
+                  <pic:nvPicPr>
+                    <pic:cNvPr id="1" name=""/>
+                    <pic:cNvPicPr/>
+                  </pic:nvPicPr>
+                  <pic:blipFill>
+                    <a:blip r:embed="rId14"/>
+                    <a:stretch>
+                      <a:fillRect/>
+                    </a:stretch>
+                  </pic:blipFill>
+                  <pic:spPr>
+                    <a:xfrm>
+                      <a:off x="0" y="0"/>
+                      <a:ext cx="2076740" cy="876422"/>
+                    </a:xfrm>
+                    <a:prstGeom prst="rect">
+                      <a:avLst/>
+                    </a:prstGeom>
+                  </pic:spPr>
+                </pic:pic>
+              </a:graphicData>
+            </a:graphic>
+          </wp:inline>
+        </w:drawing>
+      </w:r>
+    </w:p>
+    <w:p>
+      <w:pPr>
+        <w:pStyle w:val="Caption"/>
+        <w:jc w:val="center"/>
+      </w:pPr>
+      <w:r>
+        <w:t xml:space="preserve">Tablica </w:t>
+      </w:r>
+      <w:r>
+        <w:fldChar w:fldCharType="begin"/>
+      </w:r>
+      <w:r>
+        <w:instrText xml:space="preserve"> SEQ Tablica \* ARABIC </w:instrText>
+      </w:r>
+      <w:r>
+        <w:fldChar w:fldCharType="separate"/>
+      </w:r>
+      <w:r>
+        <w:rPr>
+          <w:noProof/>
+        </w:rPr>
+        <w:t>1</w:t>
+      </w:r>
+      <w:r>
+        <w:fldChar w:fldCharType="end"/>
+      </w:r>
+      <w:r>
+        <w:t xml:space="preserve">UML </w:t>
+      </w:r>
+      <w:proofErr w:type="spellStart"/>
+      <w:r>
+        <w:t>struct</w:t>
+      </w:r>
+      <w:proofErr w:type="spellEnd"/>
+      <w:r>
+        <w:t>-a koji pohranjuje test</w:t>
+      </w:r>
+    </w:p>
+    <w:p>
+      <w:r>
+        <w:t xml:space="preserve">Podatci svih </w:t>
+      </w:r>
+      <w:proofErr w:type="spellStart"/>
+      <w:r>
+        <w:t>benchmark</w:t>
+      </w:r>
+      <w:proofErr w:type="spellEnd"/>
+      <w:r>
+        <w:t xml:space="preserve"> testova spremaju se u strukturu koja se vidi na tablici 1. </w:t>
+      </w:r>
+      <w:proofErr w:type="spellStart"/>
+      <w:r>
+        <w:t>Benchmark</w:t>
+      </w:r>
+      <w:proofErr w:type="spellEnd"/>
+      <w:r>
+        <w:t xml:space="preserve"> klasa sadrži listu strukturu pa je zato moguće izvršiti i jako veliki broj testova od jednom ako je to potrebno.</w:t>
+      </w:r>
+    </w:p>
+    <w:p>
+      <w:pPr>
+        <w:keepNext/>
+        <w:spacing w:line="259" w:lineRule="auto"/>
+        <w:jc w:val="center"/>
+      </w:pPr>
+      <w:r>
+        <w:drawing>
+          <wp:inline distT="0" distB="0" distL="0" distR="0" wp14:anchorId="2797D656" wp14:editId="07065971">
+            <wp:extent cx="3029373" cy="1143160"/>
+            <wp:effectExtent l="0" t="0" r="0" b="0"/>
+            <wp:docPr id="1" name="Picture 1"/>
+            <wp:cNvGraphicFramePr>
+              <a:graphicFrameLocks xmlns:a="http://schemas.openxmlformats.org/drawingml/2006/main" noChangeAspect="1"/>
+            </wp:cNvGraphicFramePr>
+            <a:graphic xmlns:a="http://schemas.openxmlformats.org/drawingml/2006/main">
+              <a:graphicData uri="http://schemas.openxmlformats.org/drawingml/2006/picture">
+                <pic:pic xmlns:pic="http://schemas.openxmlformats.org/drawingml/2006/picture">
+                  <pic:nvPicPr>
+                    <pic:cNvPr id="1" name=""/>
+                    <pic:cNvPicPr/>
+                  </pic:nvPicPr>
+                  <pic:blipFill>
+                    <a:blip r:embed="rId15"/>
+                    <a:stretch>
+                      <a:fillRect/>
+                    </a:stretch>
+                  </pic:blipFill>
+                  <pic:spPr>
+                    <a:xfrm>
+                      <a:off x="0" y="0"/>
+                      <a:ext cx="3029373" cy="1143160"/>
+                    </a:xfrm>
+                    <a:prstGeom prst="rect">
+                      <a:avLst/>
+                    </a:prstGeom>
+                  </pic:spPr>
+                </pic:pic>
+              </a:graphicData>
+            </a:graphic>
+          </wp:inline>
+        </w:drawing>
+      </w:r>
+    </w:p>
+    <w:p>
+      <w:pPr>
+        <w:pStyle w:val="Caption"/>
+        <w:jc w:val="center"/>
+      </w:pPr>
+      <w:r>
+        <w:t xml:space="preserve">Tablica </w:t>
+      </w:r>
+      <w:r>
+        <w:fldChar w:fldCharType="begin"/>
+      </w:r>
+      <w:r>
+        <w:instrText xml:space="preserve"> SEQ Tablica \* ARABIC </w:instrText>
+      </w:r>
+      <w:r>
+        <w:fldChar w:fldCharType="separate"/>
+      </w:r>
+      <w:r>
+        <w:rPr>
+          <w:noProof/>
+        </w:rPr>
+        <w:t>2</w:t>
+      </w:r>
+      <w:r>
+        <w:fldChar w:fldCharType="end"/>
+      </w:r>
+      <w:r>
+        <w:t xml:space="preserve">UML </w:t>
+      </w:r>
+      <w:proofErr w:type="spellStart"/>
+      <w:r>
+        <w:t>Benchmark</w:t>
+      </w:r>
+      <w:proofErr w:type="spellEnd"/>
+      <w:r>
+        <w:t xml:space="preserve"> klase</w:t>
+      </w:r>
+    </w:p>
+    <w:p>
+      <w:pPr>
+        <w:spacing w:line="259" w:lineRule="auto"/>
+      </w:pPr>
+      <w:r>
+        <w:lastRenderedPageBreak/>
+        <w:t>Kao što se može vidjeti</w:t>
+      </w:r>
+      <w:r>
+        <w:t xml:space="preserve"> na tablici 2</w:t>
+      </w:r>
+      <w:r>
+        <w:t xml:space="preserve"> postoje </w:t>
+      </w:r>
+      <w:proofErr w:type="spellStart"/>
+      <w:r>
+        <w:t>add</w:t>
+      </w:r>
+      <w:proofErr w:type="spellEnd"/>
+      <w:r>
+        <w:t xml:space="preserve">() i </w:t>
+      </w:r>
+      <w:proofErr w:type="spellStart"/>
+      <w:r>
+        <w:t>run</w:t>
+      </w:r>
+      <w:proofErr w:type="spellEnd"/>
+      <w:r>
+        <w:t xml:space="preserve">() metode koje naravno </w:t>
+      </w:r>
+      <w:proofErr w:type="spellStart"/>
+      <w:r>
+        <w:t>odgovoraju</w:t>
+      </w:r>
+      <w:proofErr w:type="spellEnd"/>
+      <w:r>
+        <w:t xml:space="preserve"> dodavanju novog </w:t>
+      </w:r>
+      <w:proofErr w:type="spellStart"/>
+      <w:r>
+        <w:t>benchmarka</w:t>
+      </w:r>
+      <w:proofErr w:type="spellEnd"/>
+      <w:r>
+        <w:t xml:space="preserve"> kojeg želimo provoditi i pokretanju svih dodanih </w:t>
+      </w:r>
+      <w:proofErr w:type="spellStart"/>
+      <w:r>
+        <w:t>benchmark</w:t>
+      </w:r>
+      <w:proofErr w:type="spellEnd"/>
+      <w:r>
+        <w:t>-a.</w:t>
+      </w:r>
+    </w:p>
+    <w:p>
+      <w:pPr>
+        <w:spacing w:line="259" w:lineRule="auto"/>
+      </w:pPr>
+      <w:r>
+        <w:t xml:space="preserve">Ovo je primjer dodavanja novog </w:t>
+      </w:r>
+      <w:proofErr w:type="spellStart"/>
+      <w:r>
+        <w:t>benchmark</w:t>
+      </w:r>
+      <w:proofErr w:type="spellEnd"/>
+      <w:r>
+        <w:t xml:space="preserve"> testa za neku željenu klasu. Napomena, </w:t>
+      </w:r>
+      <w:proofErr w:type="spellStart"/>
+      <w:r>
+        <w:t>add</w:t>
+      </w:r>
+      <w:proofErr w:type="spellEnd"/>
+      <w:r>
+        <w:t xml:space="preserve"> metoda može biti pozvana i samo sa parametrima (</w:t>
+      </w:r>
+      <w:proofErr w:type="spellStart"/>
+      <w:r>
+        <w:t>string</w:t>
+      </w:r>
+      <w:proofErr w:type="spellEnd"/>
+      <w:r>
+        <w:t xml:space="preserve"> title, </w:t>
+      </w:r>
+      <w:proofErr w:type="spellStart"/>
+      <w:r>
+        <w:t>void</w:t>
+      </w:r>
+      <w:proofErr w:type="spellEnd"/>
+      <w:r>
+        <w:t xml:space="preserve"> (*</w:t>
+      </w:r>
+      <w:proofErr w:type="spellStart"/>
+      <w:r>
+        <w:t>function</w:t>
+      </w:r>
+      <w:proofErr w:type="spellEnd"/>
+      <w:r>
+        <w:t xml:space="preserve">)()) u kojem slučaju se uzimaju </w:t>
+      </w:r>
+      <w:proofErr w:type="spellStart"/>
+      <w:r>
+        <w:t>default</w:t>
+      </w:r>
+      <w:proofErr w:type="spellEnd"/>
+      <w:r>
+        <w:t xml:space="preserve"> vrijednosti od 10</w:t>
+      </w:r>
+      <w:r>
+        <w:t xml:space="preserve"> </w:t>
+      </w:r>
+      <w:r>
+        <w:t>pokretanja i 1000 iteracija u svakom.</w:t>
+      </w:r>
+    </w:p>
+    <w:bookmarkStart w:id="16" w:name="_MON_1534274425"/>
+    <w:bookmarkEnd w:id="16"/>
+    <w:p>
+      <w:pPr>
+        <w:keepNext/>
+        <w:spacing w:line="259" w:lineRule="auto"/>
+      </w:pPr>
+      <w:r>
+        <w:object w:dxaOrig="9072" w:dyaOrig="2541">
+          <v:shape id="_x0000_i1085" type="#_x0000_t75" style="width:453.75pt;height:126.75pt" o:ole="">
+            <v:imagedata r:id="rId16" o:title=""/>
+          </v:shape>
+          <o:OLEObject Type="Embed" ProgID="Word.OpenDocumentText.12" ShapeID="_x0000_i1085" DrawAspect="Content" ObjectID="_1534276953" r:id="rId17"/>
+        </w:object>
+      </w:r>
+    </w:p>
+    <w:p>
+      <w:pPr>
+        <w:pStyle w:val="Caption"/>
+        <w:jc w:val="center"/>
+      </w:pPr>
+      <w:r>
+        <w:t xml:space="preserve">Kod </w:t>
+      </w:r>
+      <w:r>
+        <w:fldChar w:fldCharType="begin"/>
+      </w:r>
+      <w:r>
+        <w:instrText xml:space="preserve"> SEQ Kod \* ARABIC </w:instrText>
+      </w:r>
+      <w:r>
+        <w:fldChar w:fldCharType="separate"/>
+      </w:r>
+      <w:r>
+        <w:rPr>
+          <w:noProof/>
+        </w:rPr>
+        <w:t>4</w:t>
+      </w:r>
+      <w:r>
+        <w:fldChar w:fldCharType="end"/>
+      </w:r>
+      <w:r>
+        <w:t xml:space="preserve">Primjer </w:t>
+      </w:r>
+      <w:proofErr w:type="spellStart"/>
+      <w:r>
+        <w:t>main</w:t>
+      </w:r>
+      <w:proofErr w:type="spellEnd"/>
+      <w:r>
+        <w:t xml:space="preserve"> metode</w:t>
+      </w:r>
+    </w:p>
+    <w:p>
+      <w:pPr>
+        <w:jc w:val="left"/>
+      </w:pPr>
+      <w:r>
+        <w:t xml:space="preserve">U kodu 4 možemo vidjeti da je korištenje poprilično jednostavno, pa sam se odlučio cijeli </w:t>
+      </w:r>
+      <w:proofErr w:type="spellStart"/>
+      <w:r>
+        <w:t>benchmarking</w:t>
+      </w:r>
+      <w:proofErr w:type="spellEnd"/>
+      <w:r>
+        <w:t xml:space="preserve"> alat pokušati napraviti kao statičnu knjižnicu kako bi se lako mogao integrirati u bilo koji program u kojem je potreban </w:t>
+      </w:r>
+      <w:proofErr w:type="spellStart"/>
+      <w:r>
+        <w:t>benchmark</w:t>
+      </w:r>
+      <w:proofErr w:type="spellEnd"/>
+      <w:r>
+        <w:t>.</w:t>
+      </w:r>
+    </w:p>
+    <w:p>
+      <w:pPr>
+        <w:jc w:val="left"/>
+      </w:pPr>
+    </w:p>
+    <w:p>
+      <w:pPr>
+        <w:pStyle w:val="Heading2"/>
+      </w:pPr>
+      <w:bookmarkStart w:id="17" w:name="_Toc460534929"/>
+      <w:r>
+        <w:t>Prebacivanje koda u statičnu knjižnicu</w:t>
+      </w:r>
+      <w:bookmarkEnd w:id="17"/>
+    </w:p>
+    <w:p/>
+    <w:p>
+      <w:r>
+        <w:t xml:space="preserve">Prebacivanje u statičnu knjižnicu naišlo je na neke zapreke, a većinom u </w:t>
+      </w:r>
+      <w:proofErr w:type="spellStart"/>
+      <w:r>
+        <w:t>linkanju</w:t>
+      </w:r>
+      <w:proofErr w:type="spellEnd"/>
+      <w:r>
+        <w:t xml:space="preserve"> sa </w:t>
+      </w:r>
+      <w:proofErr w:type="spellStart"/>
+      <w:r>
+        <w:t>CMake</w:t>
+      </w:r>
+      <w:proofErr w:type="spellEnd"/>
+      <w:r>
+        <w:t>-om, no na kraju sam uspješno povezao .h i .</w:t>
+      </w:r>
+      <w:proofErr w:type="spellStart"/>
+      <w:r>
+        <w:t>cpp</w:t>
+      </w:r>
+      <w:proofErr w:type="spellEnd"/>
+      <w:r>
+        <w:t xml:space="preserve"> file i knjižnica dobro funkcionira. Važno je napomenuti da knjižnica također zahtjeva </w:t>
+      </w:r>
+      <w:proofErr w:type="spellStart"/>
+      <w:r>
+        <w:t>Boost</w:t>
+      </w:r>
+      <w:proofErr w:type="spellEnd"/>
+      <w:r>
+        <w:t xml:space="preserve"> pa je bilo važno da se na moju knjižnicu poveže i </w:t>
+      </w:r>
+      <w:proofErr w:type="spellStart"/>
+      <w:r>
+        <w:t>boost</w:t>
+      </w:r>
+      <w:proofErr w:type="spellEnd"/>
+      <w:r>
+        <w:t xml:space="preserve"> knjižnica.</w:t>
+      </w:r>
+    </w:p>
+    <w:p>
+      <w:r>
+        <w:t xml:space="preserve">Nakon što je veći dio posla uspješno odrađen u </w:t>
+      </w:r>
+      <w:proofErr w:type="spellStart"/>
+      <w:r>
+        <w:t>CMake</w:t>
+      </w:r>
+      <w:proofErr w:type="spellEnd"/>
+      <w:r>
+        <w:t>-u, promijenjeno je nekoliko sitnica na .</w:t>
+      </w:r>
+      <w:proofErr w:type="spellStart"/>
+      <w:r>
+        <w:t>cpp</w:t>
+      </w:r>
+      <w:proofErr w:type="spellEnd"/>
+      <w:r>
+        <w:t xml:space="preserve"> i .h datoteci i knjižnica je u punom pogonu.</w:t>
+      </w:r>
+    </w:p>
+    <w:p/>
+    <w:p>
+      <w:pPr>
+        <w:pStyle w:val="Heading2"/>
+      </w:pPr>
+      <w:bookmarkStart w:id="18" w:name="_Toc460534930"/>
+      <w:r>
+        <w:t>Rezultati implementacije</w:t>
+      </w:r>
+      <w:bookmarkEnd w:id="18"/>
+    </w:p>
+    <w:p/>
+    <w:p>
+      <w:r>
+        <w:t xml:space="preserve">Nakon uspješnog prebacivanja u statičku knjižnicu </w:t>
+      </w:r>
+      <w:proofErr w:type="spellStart"/>
+      <w:r>
+        <w:t>benchmark</w:t>
+      </w:r>
+      <w:proofErr w:type="spellEnd"/>
+      <w:r>
+        <w:t xml:space="preserve"> je pokrenut na testnoj datoteci benchtest.cpp koja se nalazi u vršnom direktoriju repozitorija, a povezana je na knjižnicu koja se nalazi u direktoriju </w:t>
+      </w:r>
+      <w:proofErr w:type="spellStart"/>
+      <w:r>
+        <w:t>benchlib</w:t>
+      </w:r>
+      <w:proofErr w:type="spellEnd"/>
+      <w:r>
+        <w:t>.</w:t>
+      </w:r>
+    </w:p>
+    <w:p>
+      <w:r>
+        <w:lastRenderedPageBreak/>
+        <w:t>Nakon uspješnog pokretanja benchtest.cpp u konzoli se dobije ispis ovakvog oblika:</w:t>
+      </w:r>
+    </w:p>
+    <w:bookmarkStart w:id="19" w:name="_MON_1534275717"/>
+    <w:bookmarkEnd w:id="19"/>
+    <w:p>
+      <w:pPr>
+        <w:keepNext/>
+      </w:pPr>
+      <w:r>
+        <w:object w:dxaOrig="9072" w:dyaOrig="9450">
+          <v:shape id="_x0000_i1093" type="#_x0000_t75" style="width:480.75pt;height:472.5pt" o:ole="">
+            <v:imagedata r:id="rId18" o:title=""/>
+          </v:shape>
+          <o:OLEObject Type="Embed" ProgID="Word.OpenDocumentText.12" ShapeID="_x0000_i1093" DrawAspect="Content" ObjectID="_1534276954" r:id="rId19"/>
+        </w:object>
+      </w:r>
+    </w:p>
+    <w:p>
+      <w:pPr>
+        <w:pStyle w:val="Caption"/>
+        <w:jc w:val="center"/>
+      </w:pPr>
+      <w:r>
+        <w:t xml:space="preserve">Kod </w:t>
+      </w:r>
+      <w:r>
+        <w:fldChar w:fldCharType="begin"/>
+      </w:r>
+      <w:r>
+        <w:instrText xml:space="preserve"> SEQ Kod \* ARABIC </w:instrText>
+      </w:r>
+      <w:r>
+        <w:fldChar w:fldCharType="separate"/>
+      </w:r>
+      <w:r>
+        <w:rPr>
+          <w:noProof/>
+        </w:rPr>
+        <w:t>5</w:t>
+      </w:r>
+      <w:r>
+        <w:fldChar w:fldCharType="end"/>
+      </w:r>
+      <w:r>
+        <w:t xml:space="preserve">Ispis </w:t>
+      </w:r>
+      <w:proofErr w:type="spellStart"/>
+      <w:r>
+        <w:t>benchmark</w:t>
+      </w:r>
+      <w:proofErr w:type="spellEnd"/>
+      <w:r>
+        <w:t xml:space="preserve"> alata nakon 2 testa</w:t>
+      </w:r>
+    </w:p>
+    <w:p>
+      <w:pPr>
+        <w:spacing w:line="259" w:lineRule="auto"/>
+      </w:pPr>
+      <w:r>
+        <w:t xml:space="preserve"> </w:t>
+      </w:r>
+      <w:proofErr w:type="spellStart"/>
+      <w:r>
+        <w:t>Benchmark</w:t>
+      </w:r>
+      <w:proofErr w:type="spellEnd"/>
+      <w:r>
+        <w:t xml:space="preserve"> alat je u mogućnosti mjeriti: </w:t>
+      </w:r>
+    </w:p>
+    <w:p>
+      <w:pPr>
+        <w:pStyle w:val="ListParagraph"/>
+        <w:numPr>
+          <w:ilvl w:val="0"/>
+          <w:numId w:val="9"/>
+        </w:numPr>
+        <w:spacing w:line="259" w:lineRule="auto"/>
+      </w:pPr>
+      <w:r>
+        <w:t>Prosječno vrijeme</w:t>
+      </w:r>
+    </w:p>
+    <w:p>
+      <w:pPr>
+        <w:pStyle w:val="ListParagraph"/>
+        <w:numPr>
+          <w:ilvl w:val="0"/>
+          <w:numId w:val="9"/>
+        </w:numPr>
+        <w:spacing w:line="259" w:lineRule="auto"/>
+      </w:pPr>
+      <w:r>
+        <w:t>Najbrže vrijeme</w:t>
+      </w:r>
+    </w:p>
+    <w:p>
+      <w:pPr>
+        <w:pStyle w:val="ListParagraph"/>
+        <w:numPr>
+          <w:ilvl w:val="0"/>
+          <w:numId w:val="9"/>
+        </w:numPr>
+        <w:spacing w:line="259" w:lineRule="auto"/>
+      </w:pPr>
+      <w:r>
+        <w:t>Najsporije vrijeme</w:t>
+      </w:r>
+    </w:p>
+    <w:p>
+      <w:pPr>
+        <w:pStyle w:val="ListParagraph"/>
+        <w:numPr>
+          <w:ilvl w:val="0"/>
+          <w:numId w:val="9"/>
+        </w:numPr>
+        <w:spacing w:line="259" w:lineRule="auto"/>
+      </w:pPr>
+      <w:r>
+        <w:t>Prosječni broj iteracija po sekundi</w:t>
+      </w:r>
+    </w:p>
+    <w:p>
+      <w:pPr>
+        <w:pStyle w:val="ListParagraph"/>
+        <w:numPr>
+          <w:ilvl w:val="0"/>
+          <w:numId w:val="9"/>
+        </w:numPr>
+        <w:spacing w:line="259" w:lineRule="auto"/>
+      </w:pPr>
+      <w:r>
+        <w:t>Najveći</w:t>
+      </w:r>
+      <w:r>
+        <w:t xml:space="preserve"> broj iteracija po sekundi</w:t>
+      </w:r>
+    </w:p>
+    <w:p>
+      <w:pPr>
+        <w:pStyle w:val="ListParagraph"/>
+        <w:numPr>
+          <w:ilvl w:val="0"/>
+          <w:numId w:val="9"/>
+        </w:numPr>
+        <w:spacing w:line="259" w:lineRule="auto"/>
+      </w:pPr>
+      <w:r>
+        <w:t>Najmanji</w:t>
+      </w:r>
+      <w:r>
+        <w:t xml:space="preserve"> broj iteracija po sekundi</w:t>
+      </w:r>
+    </w:p>
+    <w:p>
+      <w:pPr>
+        <w:spacing w:line="259" w:lineRule="auto"/>
+      </w:pPr>
+    </w:p>
+    <w:p>
+      <w:pPr>
+        <w:spacing w:line="259" w:lineRule="auto"/>
+      </w:pPr>
+    </w:p>
+    <w:p>
+      <w:pPr>
+        <w:spacing w:line="259" w:lineRule="auto"/>
+      </w:pPr>
+      <w:r>
+        <w:lastRenderedPageBreak/>
+        <w:t xml:space="preserve">Također je vrijedno napomenuti da se vremena prikupljaju na </w:t>
+      </w:r>
+      <w:proofErr w:type="spellStart"/>
+      <w:r>
+        <w:t>sljedeć</w:t>
+      </w:r>
+      <w:proofErr w:type="spellEnd"/>
+      <w:r>
+        <w:t xml:space="preserve"> način:</w:t>
+      </w:r>
+    </w:p>
+    <w:p>
+      <w:pPr>
+        <w:pStyle w:val="ListParagraph"/>
+        <w:numPr>
+          <w:ilvl w:val="0"/>
+          <w:numId w:val="11"/>
+        </w:numPr>
+        <w:spacing w:line="259" w:lineRule="auto"/>
+      </w:pPr>
+      <w:r>
+        <w:t>Prikupljeno se vrijeme od pojedine iteracije akumulira, te se na kraju pokretanja uzima minimalna vrijednost koja bi statistički trebala biti najbliža pravoj vrijednosti izvođenja.</w:t>
+      </w:r>
+    </w:p>
+    <w:p>
+      <w:pPr>
+        <w:pStyle w:val="ListParagraph"/>
+        <w:numPr>
+          <w:ilvl w:val="0"/>
+          <w:numId w:val="11"/>
+        </w:numPr>
+        <w:spacing w:line="259" w:lineRule="auto"/>
+      </w:pPr>
+      <w:r>
+        <w:t xml:space="preserve">Nakon što se sva pokretanja odrade, uzima se prosjek, </w:t>
+      </w:r>
+      <w:r>
+        <w:t>minimalna i maksimalna vrijednost od svih minimuma koji su prikupljeni.</w:t>
+      </w:r>
+    </w:p>
+    <w:p>
+      <w:pPr>
+        <w:spacing w:line="259" w:lineRule="auto"/>
+      </w:pPr>
+      <w:r>
+        <w:t xml:space="preserve">Mijenjanjem parametara iteracija i broja pokretanja može se značajno utjecati na preciznost. Također u nekim se trenutcima zna dogoditi da jedan od testova prikaže sve iste vrijednosti, na žalost nisam uspio ukloniti ovu anomaliju, ali mišljenja sam da je možda posljedica optimizacije ili nekakvog </w:t>
+      </w:r>
+      <w:proofErr w:type="spellStart"/>
+      <w:r>
+        <w:t>cache</w:t>
+      </w:r>
+      <w:proofErr w:type="spellEnd"/>
+      <w:r>
+        <w:t xml:space="preserve"> mehanizma.</w:t>
       </w:r>
     </w:p>
     <w:p>
@@ -2989,16 +5035,76 @@
       <w:pPr>
         <w:pStyle w:val="Heading1"/>
       </w:pPr>
-      <w:bookmarkStart w:id="14" w:name="_Toc460519140"/>
+      <w:bookmarkStart w:id="20" w:name="_Toc460534931"/>
+      <w:r>
+        <w:lastRenderedPageBreak/>
+        <w:t>Zaključak</w:t>
+      </w:r>
+      <w:bookmarkEnd w:id="20"/>
+    </w:p>
+    <w:p/>
+    <w:p>
+      <w:r>
+        <w:t xml:space="preserve">Mišljenja sam da je ovo bio jedan od zanimljivijih projekata kojima sam pristupio, iako moram priznati da mi </w:t>
+      </w:r>
+      <w:proofErr w:type="spellStart"/>
+      <w:r>
+        <w:t>platformski</w:t>
+      </w:r>
+      <w:proofErr w:type="spellEnd"/>
+      <w:r>
+        <w:t xml:space="preserve"> nezavisno programiranje nije baš privlačno, naučio sam se drugačijem razmišljanju i većem oprezu pri kodiranju.</w:t>
+      </w:r>
+    </w:p>
+    <w:p>
+      <w:proofErr w:type="spellStart"/>
+      <w:r>
+        <w:t>Benchmarking</w:t>
+      </w:r>
+      <w:proofErr w:type="spellEnd"/>
+      <w:r>
+        <w:t xml:space="preserve"> koda, a najviše optimizacije brzine koje se zapravo događaju u kompajleru su me zapravo ugodno iznenadili i volio bi se i u budućnosti baviti s time. Mislim da svijet u kojem trenutno živimo očajno vapi za brzinom, Internet stvari i ostale stvari su nemilosrdne prema</w:t>
+      </w:r>
+      <w:r>
+        <w:t xml:space="preserve"> procesorima i potrebno je optimizirati njihov rad do maksimuma kako bismo mogli napredovati.</w:t>
+      </w:r>
+    </w:p>
+    <w:p>
+      <w:r>
+        <w:t>Posljednje što sam zaključio je da iako za vrijeme našeg studija nismo imali puno doticaja sa C</w:t>
+      </w:r>
+      <w:r>
+        <w:t>++ jezikom te osjetim kako mi fali profinjenosti, no i dalje mi se izuzetno sviđa zbog gotovo neograničene kontrole koju pruža nad vlastitim kodom.</w:t>
+      </w:r>
+    </w:p>
+    <w:p>
+      <w:pPr>
+        <w:pStyle w:val="ListParagraph"/>
+        <w:spacing w:line="259" w:lineRule="auto"/>
+      </w:pPr>
+    </w:p>
+    <w:p>
+      <w:pPr>
+        <w:spacing w:line="259" w:lineRule="auto"/>
+      </w:pPr>
+      <w:r>
+        <w:br w:type="page"/>
+      </w:r>
+    </w:p>
+    <w:p>
+      <w:pPr>
+        <w:pStyle w:val="Heading1"/>
+      </w:pPr>
+      <w:bookmarkStart w:id="21" w:name="_Toc460534932"/>
       <w:r>
         <w:lastRenderedPageBreak/>
         <w:t>Literatura</w:t>
       </w:r>
-      <w:bookmarkEnd w:id="14"/>
+      <w:bookmarkEnd w:id="21"/>
     </w:p>
     <w:p/>
     <w:p>
-      <w:hyperlink r:id="rId12" w:history="1">
+      <w:hyperlink r:id="rId20" w:history="1">
         <w:r>
           <w:rPr>
             <w:rStyle w:val="Hyperlink"/>
@@ -3008,7 +5114,7 @@
       </w:hyperlink>
     </w:p>
     <w:p>
-      <w:hyperlink r:id="rId13" w:history="1">
+      <w:hyperlink r:id="rId21" w:history="1">
         <w:r>
           <w:rPr>
             <w:rStyle w:val="Hyperlink"/>
@@ -3018,7 +5124,7 @@
       </w:hyperlink>
     </w:p>
     <w:p>
-      <w:hyperlink r:id="rId14" w:history="1">
+      <w:hyperlink r:id="rId22" w:history="1">
         <w:r>
           <w:rPr>
             <w:rStyle w:val="Hyperlink"/>
@@ -3028,7 +5134,7 @@
       </w:hyperlink>
     </w:p>
     <w:p>
-      <w:hyperlink r:id="rId15" w:history="1">
+      <w:hyperlink r:id="rId23" w:history="1">
         <w:r>
           <w:rPr>
             <w:rStyle w:val="Hyperlink"/>
@@ -3038,7 +5144,7 @@
       </w:hyperlink>
     </w:p>
     <w:p>
-      <w:hyperlink r:id="rId16" w:history="1">
+      <w:hyperlink r:id="rId24" w:history="1">
         <w:r>
           <w:rPr>
             <w:rStyle w:val="Hyperlink"/>
@@ -3048,7 +5154,7 @@
       </w:hyperlink>
     </w:p>
     <w:p>
-      <w:hyperlink r:id="rId17" w:history="1">
+      <w:hyperlink r:id="rId25" w:history="1">
         <w:r>
           <w:rPr>
             <w:rStyle w:val="Hyperlink"/>
@@ -3058,7 +5164,7 @@
       </w:hyperlink>
     </w:p>
     <w:p>
-      <w:hyperlink r:id="rId18" w:history="1">
+      <w:hyperlink r:id="rId26" w:history="1">
         <w:r>
           <w:rPr>
             <w:rStyle w:val="Hyperlink"/>
@@ -3068,7 +5174,12 @@
       </w:hyperlink>
     </w:p>
     <w:p>
-      <w:hyperlink r:id="rId19" w:history="1">
+      <w:pPr>
+        <w:rPr>
+          <w:rStyle w:val="Hyperlink"/>
+        </w:rPr>
+      </w:pPr>
+      <w:hyperlink r:id="rId27" w:history="1">
         <w:r>
           <w:rPr>
             <w:rStyle w:val="Hyperlink"/>
@@ -3077,8 +5188,28 @@
         </w:r>
       </w:hyperlink>
     </w:p>
+    <w:p>
+      <w:hyperlink r:id="rId28" w:history="1">
+        <w:r>
+          <w:rPr>
+            <w:rStyle w:val="Hyperlink"/>
+          </w:rPr>
+          <w:t>https://msdn.microsoft.com/en-us/library/ms235627.aspx</w:t>
+        </w:r>
+      </w:hyperlink>
+    </w:p>
+    <w:p>
+      <w:hyperlink r:id="rId29" w:history="1">
+        <w:r>
+          <w:rPr>
+            <w:rStyle w:val="Hyperlink"/>
+          </w:rPr>
+          <w:t>https://github.com/ijuresa/Platformski-Nezavisno-Programiranje</w:t>
+        </w:r>
+      </w:hyperlink>
+    </w:p>
     <w:sectPr>
-      <w:footerReference w:type="default" r:id="rId20"/>
+      <w:footerReference w:type="default" r:id="rId30"/>
       <w:endnotePr>
         <w:numFmt w:val="decimal"/>
       </w:endnotePr>
@@ -3246,7 +5377,7 @@
           <w:rPr>
             <w:noProof/>
           </w:rPr>
-          <w:t>12</w:t>
+          <w:t>4</w:t>
         </w:r>
         <w:r>
           <w:fldChar w:fldCharType="end"/>
@@ -3290,6 +5421,92 @@
 <file path=word/numbering.xml><?xml version="1.0" encoding="utf-8"?>
 <w:numbering xmlns:wpc="http://schemas.microsoft.com/office/word/2010/wordprocessingCanvas" xmlns:cx="http://schemas.microsoft.com/office/drawing/2014/chartex" xmlns:cx1="http://schemas.microsoft.com/office/drawing/2015/9/8/chartex" xmlns:cx2="http://schemas.microsoft.com/office/drawing/2015/10/21/chartex" xmlns:mc="http://schemas.openxmlformats.org/markup-compatibility/2006" xmlns:o="urn:schemas-microsoft-com:office:office" xmlns:r="http://schemas.openxmlformats.org/officeDocument/2006/relationships" xmlns:m="http://schemas.openxmlformats.org/officeDocument/2006/math" xmlns:v="urn:schemas-microsoft-com:vml" xmlns:wp14="http://schemas.microsoft.com/office/word/2010/wordprocessingDrawing" xmlns:wp="http://schemas.openxmlformats.org/drawingml/2006/wordprocessingDrawing" xmlns:w10="urn:schemas-microsoft-com:office:word" xmlns:w="http://schemas.openxmlformats.org/wordprocessingml/2006/main" xmlns:w14="http://schemas.microsoft.com/office/word/2010/wordml" xmlns:w15="http://schemas.microsoft.com/office/word/2012/wordml" xmlns:w16se="http://schemas.microsoft.com/office/word/2015/wordml/symex" xmlns:wpg="http://schemas.microsoft.com/office/word/2010/wordprocessingGroup" xmlns:wpi="http://schemas.microsoft.com/office/word/2010/wordprocessingInk" xmlns:wne="http://schemas.microsoft.com/office/word/2006/wordml" xmlns:wps="http://schemas.microsoft.com/office/word/2010/wordprocessingShape" mc:Ignorable="w14 w15 w16se wp14">
   <w:abstractNum w:abstractNumId="0" w15:restartNumberingAfterBreak="0">
+    <w:nsid w:val="172F1E42"/>
+    <w:multiLevelType w:val="hybridMultilevel"/>
+    <w:tmpl w:val="1578EB1C"/>
+    <w:lvl w:ilvl="0" w:tplc="041A000F">
+      <w:start w:val="1"/>
+      <w:numFmt w:val="decimal"/>
+      <w:lvlText w:val="%1."/>
+      <w:lvlJc w:val="left"/>
+      <w:pPr>
+        <w:ind w:left="720" w:hanging="360"/>
+      </w:pPr>
+    </w:lvl>
+    <w:lvl w:ilvl="1" w:tplc="041A0019" w:tentative="1">
+      <w:start w:val="1"/>
+      <w:numFmt w:val="lowerLetter"/>
+      <w:lvlText w:val="%2."/>
+      <w:lvlJc w:val="left"/>
+      <w:pPr>
+        <w:ind w:left="1440" w:hanging="360"/>
+      </w:pPr>
+    </w:lvl>
+    <w:lvl w:ilvl="2" w:tplc="041A001B" w:tentative="1">
+      <w:start w:val="1"/>
+      <w:numFmt w:val="lowerRoman"/>
+      <w:lvlText w:val="%3."/>
+      <w:lvlJc w:val="right"/>
+      <w:pPr>
+        <w:ind w:left="2160" w:hanging="180"/>
+      </w:pPr>
+    </w:lvl>
+    <w:lvl w:ilvl="3" w:tplc="041A000F" w:tentative="1">
+      <w:start w:val="1"/>
+      <w:numFmt w:val="decimal"/>
+      <w:lvlText w:val="%4."/>
+      <w:lvlJc w:val="left"/>
+      <w:pPr>
+        <w:ind w:left="2880" w:hanging="360"/>
+      </w:pPr>
+    </w:lvl>
+    <w:lvl w:ilvl="4" w:tplc="041A0019" w:tentative="1">
+      <w:start w:val="1"/>
+      <w:numFmt w:val="lowerLetter"/>
+      <w:lvlText w:val="%5."/>
+      <w:lvlJc w:val="left"/>
+      <w:pPr>
+        <w:ind w:left="3600" w:hanging="360"/>
+      </w:pPr>
+    </w:lvl>
+    <w:lvl w:ilvl="5" w:tplc="041A001B" w:tentative="1">
+      <w:start w:val="1"/>
+      <w:numFmt w:val="lowerRoman"/>
+      <w:lvlText w:val="%6."/>
+      <w:lvlJc w:val="right"/>
+      <w:pPr>
+        <w:ind w:left="4320" w:hanging="180"/>
+      </w:pPr>
+    </w:lvl>
+    <w:lvl w:ilvl="6" w:tplc="041A000F" w:tentative="1">
+      <w:start w:val="1"/>
+      <w:numFmt w:val="decimal"/>
+      <w:lvlText w:val="%7."/>
+      <w:lvlJc w:val="left"/>
+      <w:pPr>
+        <w:ind w:left="5040" w:hanging="360"/>
+      </w:pPr>
+    </w:lvl>
+    <w:lvl w:ilvl="7" w:tplc="041A0019" w:tentative="1">
+      <w:start w:val="1"/>
+      <w:numFmt w:val="lowerLetter"/>
+      <w:lvlText w:val="%8."/>
+      <w:lvlJc w:val="left"/>
+      <w:pPr>
+        <w:ind w:left="5760" w:hanging="360"/>
+      </w:pPr>
+    </w:lvl>
+    <w:lvl w:ilvl="8" w:tplc="041A001B" w:tentative="1">
+      <w:start w:val="1"/>
+      <w:numFmt w:val="lowerRoman"/>
+      <w:lvlText w:val="%9."/>
+      <w:lvlJc w:val="right"/>
+      <w:pPr>
+        <w:ind w:left="6480" w:hanging="180"/>
+      </w:pPr>
+    </w:lvl>
+  </w:abstractNum>
+  <w:abstractNum w:abstractNumId="1" w15:restartNumberingAfterBreak="0">
     <w:nsid w:val="2A8A28AA"/>
     <w:multiLevelType w:val="hybridMultilevel"/>
     <w:tmpl w:val="84C4F95A"/>
@@ -3402,7 +5619,7 @@
       </w:rPr>
     </w:lvl>
   </w:abstractNum>
-  <w:abstractNum w:abstractNumId="1" w15:restartNumberingAfterBreak="0">
+  <w:abstractNum w:abstractNumId="2" w15:restartNumberingAfterBreak="0">
     <w:nsid w:val="41157AB0"/>
     <w:multiLevelType w:val="hybridMultilevel"/>
     <w:tmpl w:val="27F438EA"/>
@@ -3515,7 +5732,7 @@
       </w:rPr>
     </w:lvl>
   </w:abstractNum>
-  <w:abstractNum w:abstractNumId="2" w15:restartNumberingAfterBreak="0">
+  <w:abstractNum w:abstractNumId="3" w15:restartNumberingAfterBreak="0">
     <w:nsid w:val="41AA5D26"/>
     <w:multiLevelType w:val="multilevel"/>
     <w:tmpl w:val="041A0025"/>
@@ -3610,7 +5827,7 @@
       </w:pPr>
     </w:lvl>
   </w:abstractNum>
-  <w:abstractNum w:abstractNumId="3" w15:restartNumberingAfterBreak="0">
+  <w:abstractNum w:abstractNumId="4" w15:restartNumberingAfterBreak="0">
     <w:nsid w:val="5B547A2B"/>
     <w:multiLevelType w:val="hybridMultilevel"/>
     <w:tmpl w:val="38DA6410"/>
@@ -3723,7 +5940,7 @@
       </w:rPr>
     </w:lvl>
   </w:abstractNum>
-  <w:abstractNum w:abstractNumId="4" w15:restartNumberingAfterBreak="0">
+  <w:abstractNum w:abstractNumId="5" w15:restartNumberingAfterBreak="0">
     <w:nsid w:val="5C527609"/>
     <w:multiLevelType w:val="hybridMultilevel"/>
     <w:tmpl w:val="F13C277E"/>
@@ -3809,7 +6026,7 @@
       </w:pPr>
     </w:lvl>
   </w:abstractNum>
-  <w:abstractNum w:abstractNumId="5" w15:restartNumberingAfterBreak="0">
+  <w:abstractNum w:abstractNumId="6" w15:restartNumberingAfterBreak="0">
     <w:nsid w:val="5F0504A5"/>
     <w:multiLevelType w:val="hybridMultilevel"/>
     <w:tmpl w:val="C818EEE0"/>
@@ -3922,7 +6139,206 @@
       </w:rPr>
     </w:lvl>
   </w:abstractNum>
-  <w:abstractNum w:abstractNumId="6" w15:restartNumberingAfterBreak="0">
+  <w:abstractNum w:abstractNumId="7" w15:restartNumberingAfterBreak="0">
+    <w:nsid w:val="5F45279A"/>
+    <w:multiLevelType w:val="hybridMultilevel"/>
+    <w:tmpl w:val="1334F7E8"/>
+    <w:lvl w:ilvl="0" w:tplc="041A0001">
+      <w:start w:val="1"/>
+      <w:numFmt w:val="bullet"/>
+      <w:lvlText w:val=""/>
+      <w:lvlJc w:val="left"/>
+      <w:pPr>
+        <w:ind w:left="720" w:hanging="360"/>
+      </w:pPr>
+      <w:rPr>
+        <w:rFonts w:ascii="Symbol" w:hAnsi="Symbol" w:hint="default"/>
+      </w:rPr>
+    </w:lvl>
+    <w:lvl w:ilvl="1" w:tplc="041A0003" w:tentative="1">
+      <w:start w:val="1"/>
+      <w:numFmt w:val="bullet"/>
+      <w:lvlText w:val="o"/>
+      <w:lvlJc w:val="left"/>
+      <w:pPr>
+        <w:ind w:left="1440" w:hanging="360"/>
+      </w:pPr>
+      <w:rPr>
+        <w:rFonts w:ascii="Courier New" w:hAnsi="Courier New" w:cs="Courier New" w:hint="default"/>
+      </w:rPr>
+    </w:lvl>
+    <w:lvl w:ilvl="2" w:tplc="041A0005" w:tentative="1">
+      <w:start w:val="1"/>
+      <w:numFmt w:val="bullet"/>
+      <w:lvlText w:val=""/>
+      <w:lvlJc w:val="left"/>
+      <w:pPr>
+        <w:ind w:left="2160" w:hanging="360"/>
+      </w:pPr>
+      <w:rPr>
+        <w:rFonts w:ascii="Wingdings" w:hAnsi="Wingdings" w:hint="default"/>
+      </w:rPr>
+    </w:lvl>
+    <w:lvl w:ilvl="3" w:tplc="041A0001" w:tentative="1">
+      <w:start w:val="1"/>
+      <w:numFmt w:val="bullet"/>
+      <w:lvlText w:val=""/>
+      <w:lvlJc w:val="left"/>
+      <w:pPr>
+        <w:ind w:left="2880" w:hanging="360"/>
+      </w:pPr>
+      <w:rPr>
+        <w:rFonts w:ascii="Symbol" w:hAnsi="Symbol" w:hint="default"/>
+      </w:rPr>
+    </w:lvl>
+    <w:lvl w:ilvl="4" w:tplc="041A0003" w:tentative="1">
+      <w:start w:val="1"/>
+      <w:numFmt w:val="bullet"/>
+      <w:lvlText w:val="o"/>
+      <w:lvlJc w:val="left"/>
+      <w:pPr>
+        <w:ind w:left="3600" w:hanging="360"/>
+      </w:pPr>
+      <w:rPr>
+        <w:rFonts w:ascii="Courier New" w:hAnsi="Courier New" w:cs="Courier New" w:hint="default"/>
+      </w:rPr>
+    </w:lvl>
+    <w:lvl w:ilvl="5" w:tplc="041A0005" w:tentative="1">
+      <w:start w:val="1"/>
+      <w:numFmt w:val="bullet"/>
+      <w:lvlText w:val=""/>
+      <w:lvlJc w:val="left"/>
+      <w:pPr>
+        <w:ind w:left="4320" w:hanging="360"/>
+      </w:pPr>
+      <w:rPr>
+        <w:rFonts w:ascii="Wingdings" w:hAnsi="Wingdings" w:hint="default"/>
+      </w:rPr>
+    </w:lvl>
+    <w:lvl w:ilvl="6" w:tplc="041A0001" w:tentative="1">
+      <w:start w:val="1"/>
+      <w:numFmt w:val="bullet"/>
+      <w:lvlText w:val=""/>
+      <w:lvlJc w:val="left"/>
+      <w:pPr>
+        <w:ind w:left="5040" w:hanging="360"/>
+      </w:pPr>
+      <w:rPr>
+        <w:rFonts w:ascii="Symbol" w:hAnsi="Symbol" w:hint="default"/>
+      </w:rPr>
+    </w:lvl>
+    <w:lvl w:ilvl="7" w:tplc="041A0003" w:tentative="1">
+      <w:start w:val="1"/>
+      <w:numFmt w:val="bullet"/>
+      <w:lvlText w:val="o"/>
+      <w:lvlJc w:val="left"/>
+      <w:pPr>
+        <w:ind w:left="5760" w:hanging="360"/>
+      </w:pPr>
+      <w:rPr>
+        <w:rFonts w:ascii="Courier New" w:hAnsi="Courier New" w:cs="Courier New" w:hint="default"/>
+      </w:rPr>
+    </w:lvl>
+    <w:lvl w:ilvl="8" w:tplc="041A0005" w:tentative="1">
+      <w:start w:val="1"/>
+      <w:numFmt w:val="bullet"/>
+      <w:lvlText w:val=""/>
+      <w:lvlJc w:val="left"/>
+      <w:pPr>
+        <w:ind w:left="6480" w:hanging="360"/>
+      </w:pPr>
+      <w:rPr>
+        <w:rFonts w:ascii="Wingdings" w:hAnsi="Wingdings" w:hint="default"/>
+      </w:rPr>
+    </w:lvl>
+  </w:abstractNum>
+  <w:abstractNum w:abstractNumId="8" w15:restartNumberingAfterBreak="0">
+    <w:nsid w:val="62E1265E"/>
+    <w:multiLevelType w:val="hybridMultilevel"/>
+    <w:tmpl w:val="296EEB5A"/>
+    <w:lvl w:ilvl="0" w:tplc="041A000F">
+      <w:start w:val="1"/>
+      <w:numFmt w:val="decimal"/>
+      <w:lvlText w:val="%1."/>
+      <w:lvlJc w:val="left"/>
+      <w:pPr>
+        <w:ind w:left="720" w:hanging="360"/>
+      </w:pPr>
+    </w:lvl>
+    <w:lvl w:ilvl="1" w:tplc="041A0019" w:tentative="1">
+      <w:start w:val="1"/>
+      <w:numFmt w:val="lowerLetter"/>
+      <w:lvlText w:val="%2."/>
+      <w:lvlJc w:val="left"/>
+      <w:pPr>
+        <w:ind w:left="1440" w:hanging="360"/>
+      </w:pPr>
+    </w:lvl>
+    <w:lvl w:ilvl="2" w:tplc="041A001B" w:tentative="1">
+      <w:start w:val="1"/>
+      <w:numFmt w:val="lowerRoman"/>
+      <w:lvlText w:val="%3."/>
+      <w:lvlJc w:val="right"/>
+      <w:pPr>
+        <w:ind w:left="2160" w:hanging="180"/>
+      </w:pPr>
+    </w:lvl>
+    <w:lvl w:ilvl="3" w:tplc="041A000F" w:tentative="1">
+      <w:start w:val="1"/>
+      <w:numFmt w:val="decimal"/>
+      <w:lvlText w:val="%4."/>
+      <w:lvlJc w:val="left"/>
+      <w:pPr>
+        <w:ind w:left="2880" w:hanging="360"/>
+      </w:pPr>
+    </w:lvl>
+    <w:lvl w:ilvl="4" w:tplc="041A0019" w:tentative="1">
+      <w:start w:val="1"/>
+      <w:numFmt w:val="lowerLetter"/>
+      <w:lvlText w:val="%5."/>
+      <w:lvlJc w:val="left"/>
+      <w:pPr>
+        <w:ind w:left="3600" w:hanging="360"/>
+      </w:pPr>
+    </w:lvl>
+    <w:lvl w:ilvl="5" w:tplc="041A001B" w:tentative="1">
+      <w:start w:val="1"/>
+      <w:numFmt w:val="lowerRoman"/>
+      <w:lvlText w:val="%6."/>
+      <w:lvlJc w:val="right"/>
+      <w:pPr>
+        <w:ind w:left="4320" w:hanging="180"/>
+      </w:pPr>
+    </w:lvl>
+    <w:lvl w:ilvl="6" w:tplc="041A000F" w:tentative="1">
+      <w:start w:val="1"/>
+      <w:numFmt w:val="decimal"/>
+      <w:lvlText w:val="%7."/>
+      <w:lvlJc w:val="left"/>
+      <w:pPr>
+        <w:ind w:left="5040" w:hanging="360"/>
+      </w:pPr>
+    </w:lvl>
+    <w:lvl w:ilvl="7" w:tplc="041A0019" w:tentative="1">
+      <w:start w:val="1"/>
+      <w:numFmt w:val="lowerLetter"/>
+      <w:lvlText w:val="%8."/>
+      <w:lvlJc w:val="left"/>
+      <w:pPr>
+        <w:ind w:left="5760" w:hanging="360"/>
+      </w:pPr>
+    </w:lvl>
+    <w:lvl w:ilvl="8" w:tplc="041A001B" w:tentative="1">
+      <w:start w:val="1"/>
+      <w:numFmt w:val="lowerRoman"/>
+      <w:lvlText w:val="%9."/>
+      <w:lvlJc w:val="right"/>
+      <w:pPr>
+        <w:ind w:left="6480" w:hanging="180"/>
+      </w:pPr>
+    </w:lvl>
+  </w:abstractNum>
+  <w:abstractNum w:abstractNumId="9" w15:restartNumberingAfterBreak="0">
     <w:nsid w:val="70721ED9"/>
     <w:multiLevelType w:val="hybridMultilevel"/>
     <w:tmpl w:val="49B2C3D2"/>
@@ -4008,7 +6424,7 @@
       </w:pPr>
     </w:lvl>
   </w:abstractNum>
-  <w:abstractNum w:abstractNumId="7" w15:restartNumberingAfterBreak="0">
+  <w:abstractNum w:abstractNumId="10" w15:restartNumberingAfterBreak="0">
     <w:nsid w:val="71BE67E1"/>
     <w:multiLevelType w:val="hybridMultilevel"/>
     <w:tmpl w:val="D8A00BDA"/>
@@ -4122,28 +6538,37 @@
     </w:lvl>
   </w:abstractNum>
   <w:num w:numId="1">
+    <w:abstractNumId w:val="3"/>
+  </w:num>
+  <w:num w:numId="2">
+    <w:abstractNumId w:val="4"/>
+  </w:num>
+  <w:num w:numId="3">
     <w:abstractNumId w:val="2"/>
   </w:num>
-  <w:num w:numId="2">
-    <w:abstractNumId w:val="3"/>
-  </w:num>
-  <w:num w:numId="3">
+  <w:num w:numId="4">
     <w:abstractNumId w:val="1"/>
   </w:num>
-  <w:num w:numId="4">
-    <w:abstractNumId w:val="0"/>
+  <w:num w:numId="5">
+    <w:abstractNumId w:val="10"/>
   </w:num>
-  <w:num w:numId="5">
+  <w:num w:numId="6">
+    <w:abstractNumId w:val="6"/>
+  </w:num>
+  <w:num w:numId="7">
+    <w:abstractNumId w:val="9"/>
+  </w:num>
+  <w:num w:numId="8">
+    <w:abstractNumId w:val="5"/>
+  </w:num>
+  <w:num w:numId="9">
     <w:abstractNumId w:val="7"/>
   </w:num>
-  <w:num w:numId="6">
-    <w:abstractNumId w:val="5"/>
+  <w:num w:numId="10">
+    <w:abstractNumId w:val="8"/>
   </w:num>
-  <w:num w:numId="7">
-    <w:abstractNumId w:val="6"/>
-  </w:num>
-  <w:num w:numId="8">
-    <w:abstractNumId w:val="4"/>
+  <w:num w:numId="11">
+    <w:abstractNumId w:val="0"/>
   </w:num>
 </w:numbering>
 </file>
@@ -5464,7 +7889,7 @@
 </file>
 
 <file path=customXml/itemProps1.xml><?xml version="1.0" encoding="utf-8"?>
-<ds:datastoreItem xmlns:ds="http://schemas.openxmlformats.org/officeDocument/2006/customXml" ds:itemID="{FC9B3902-0FC7-4CAA-8039-92CCB3EB4B42}">
+<ds:datastoreItem xmlns:ds="http://schemas.openxmlformats.org/officeDocument/2006/customXml" ds:itemID="{EE852923-53A5-4D27-BCBE-A372CC8F53BC}">
   <ds:schemaRefs>
     <ds:schemaRef ds:uri="http://schemas.openxmlformats.org/officeDocument/2006/bibliography"/>
   </ds:schemaRefs>

</xml_diff>